<commit_message>
Mejoradas instrucciones instalacion SOLR
</commit_message>
<xml_diff>
--- a/solr/Instrucciones utilización SOLR+PHP.docx
+++ b/solr/Instrucciones utilización SOLR+PHP.docx
@@ -1,6 +1,6 @@
 
 <file path=word/document.xml><?xml version="1.0" encoding="utf-8"?>
-<w:document xmlns:wpc="http://schemas.microsoft.com/office/word/2010/wordprocessingCanvas" xmlns:cx="http://schemas.microsoft.com/office/drawing/2014/chartex" xmlns:cx1="http://schemas.microsoft.com/office/drawing/2015/9/8/chartex" xmlns:cx2="http://schemas.microsoft.com/office/drawing/2015/10/21/chartex" xmlns:cx3="http://schemas.microsoft.com/office/drawing/2016/5/9/chartex" xmlns:cx4="http://schemas.microsoft.com/office/drawing/2016/5/10/chartex" xmlns:cx5="http://schemas.microsoft.com/office/drawing/2016/5/11/chartex" xmlns:mc="http://schemas.openxmlformats.org/markup-compatibility/2006" xmlns:o="urn:schemas-microsoft-com:office:office" xmlns:r="http://schemas.openxmlformats.org/officeDocument/2006/relationships" xmlns:m="http://schemas.openxmlformats.org/officeDocument/2006/math" xmlns:v="urn:schemas-microsoft-com:vml" xmlns:wp14="http://schemas.microsoft.com/office/word/2010/wordprocessingDrawing" xmlns:wp="http://schemas.openxmlformats.org/drawingml/2006/wordprocessingDrawing" xmlns:w10="urn:schemas-microsoft-com:office:word" xmlns:w="http://schemas.openxmlformats.org/wordprocessingml/2006/main" xmlns:w14="http://schemas.microsoft.com/office/word/2010/wordml" xmlns:w15="http://schemas.microsoft.com/office/word/2012/wordml" xmlns:w16se="http://schemas.microsoft.com/office/word/2015/wordml/symex" xmlns:wpg="http://schemas.microsoft.com/office/word/2010/wordprocessingGroup" xmlns:wpi="http://schemas.microsoft.com/office/word/2010/wordprocessingInk" xmlns:wne="http://schemas.microsoft.com/office/word/2006/wordml" xmlns:wps="http://schemas.microsoft.com/office/word/2010/wordprocessingShape" mc:Ignorable="w14 w15 w16se wp14">
+<w:document xmlns:wpc="http://schemas.microsoft.com/office/word/2010/wordprocessingCanvas" xmlns:mc="http://schemas.openxmlformats.org/markup-compatibility/2006" xmlns:o="urn:schemas-microsoft-com:office:office" xmlns:r="http://schemas.openxmlformats.org/officeDocument/2006/relationships" xmlns:m="http://schemas.openxmlformats.org/officeDocument/2006/math" xmlns:v="urn:schemas-microsoft-com:vml" xmlns:wp14="http://schemas.microsoft.com/office/word/2010/wordprocessingDrawing" xmlns:wp="http://schemas.openxmlformats.org/drawingml/2006/wordprocessingDrawing" xmlns:w10="urn:schemas-microsoft-com:office:word" xmlns:w="http://schemas.openxmlformats.org/wordprocessingml/2006/main" xmlns:w14="http://schemas.microsoft.com/office/word/2010/wordml" xmlns:w15="http://schemas.microsoft.com/office/word/2012/wordml" xmlns:wpg="http://schemas.microsoft.com/office/word/2010/wordprocessingGroup" xmlns:wpi="http://schemas.microsoft.com/office/word/2010/wordprocessingInk" xmlns:wne="http://schemas.microsoft.com/office/word/2006/wordml" xmlns:wps="http://schemas.microsoft.com/office/word/2010/wordprocessingShape" mc:Ignorable="w14 w15 wp14">
   <w:background w:color="FFFFFF"/>
   <w:body>
     <w:p>
@@ -25,6 +25,122 @@
           <w:rFonts w:asciiTheme="minorHAnsi" w:hAnsiTheme="minorHAnsi"/>
         </w:rPr>
       </w:pPr>
+      <w:r>
+        <w:rPr>
+          <w:rFonts w:asciiTheme="minorHAnsi" w:hAnsiTheme="minorHAnsi"/>
+        </w:rPr>
+        <w:t xml:space="preserve">Iniciar el servidor SOLR, ir a la carpeta de instalación (por defecto </w:t>
+      </w:r>
+      <w:r>
+        <w:rPr>
+          <w:rFonts w:asciiTheme="minorHAnsi" w:hAnsiTheme="minorHAnsi"/>
+        </w:rPr>
+        <w:t>“</w:t>
+      </w:r>
+      <w:r>
+        <w:rPr>
+          <w:rFonts w:asciiTheme="minorHAnsi" w:hAnsiTheme="minorHAnsi"/>
+        </w:rPr>
+        <w:t>C:\</w:t>
+      </w:r>
+      <w:proofErr w:type="spellStart"/>
+      <w:proofErr w:type="gramStart"/>
+      <w:r>
+        <w:rPr>
+          <w:rFonts w:asciiTheme="minorHAnsi" w:hAnsiTheme="minorHAnsi"/>
+        </w:rPr>
+        <w:t>solr</w:t>
+      </w:r>
+      <w:proofErr w:type="spellEnd"/>
+      <w:r>
+        <w:rPr>
+          <w:rFonts w:asciiTheme="minorHAnsi" w:hAnsiTheme="minorHAnsi"/>
+        </w:rPr>
+        <w:t>[</w:t>
+      </w:r>
+      <w:proofErr w:type="gramEnd"/>
+      <w:r>
+        <w:rPr>
+          <w:rFonts w:asciiTheme="minorHAnsi" w:hAnsiTheme="minorHAnsi"/>
+        </w:rPr>
+        <w:t>versión]</w:t>
+      </w:r>
+      <w:r>
+        <w:rPr>
+          <w:rFonts w:asciiTheme="minorHAnsi" w:hAnsiTheme="minorHAnsi"/>
+        </w:rPr>
+        <w:t>\</w:t>
+      </w:r>
+      <w:proofErr w:type="spellStart"/>
+      <w:r>
+        <w:rPr>
+          <w:rFonts w:asciiTheme="minorHAnsi" w:hAnsiTheme="minorHAnsi"/>
+        </w:rPr>
+        <w:t>bin</w:t>
+      </w:r>
+      <w:proofErr w:type="spellEnd"/>
+      <w:r>
+        <w:rPr>
+          <w:rFonts w:asciiTheme="minorHAnsi" w:hAnsiTheme="minorHAnsi"/>
+        </w:rPr>
+        <w:t>”</w:t>
+      </w:r>
+      <w:r>
+        <w:rPr>
+          <w:rFonts w:asciiTheme="minorHAnsi" w:hAnsiTheme="minorHAnsi"/>
+        </w:rPr>
+        <w:t>) abrir una consola (CMD) con esa ruta (</w:t>
+      </w:r>
+      <w:proofErr w:type="spellStart"/>
+      <w:r>
+        <w:rPr>
+          <w:rFonts w:asciiTheme="minorHAnsi" w:hAnsiTheme="minorHAnsi"/>
+        </w:rPr>
+        <w:t>shift</w:t>
+      </w:r>
+      <w:proofErr w:type="spellEnd"/>
+      <w:r>
+        <w:rPr>
+          <w:rFonts w:asciiTheme="minorHAnsi" w:hAnsiTheme="minorHAnsi"/>
+        </w:rPr>
+        <w:t xml:space="preserve"> + clic derecho en la carpeta, abrir ventana de comandos aquí) y ejecutar el comando:</w:t>
+      </w:r>
+    </w:p>
+    <w:p>
+      <w:pPr>
+        <w:jc w:val="center"/>
+        <w:rPr>
+          <w:rFonts w:ascii="Courier New" w:hAnsi="Courier New" w:cs="Courier New"/>
+          <w:b/>
+        </w:rPr>
+      </w:pPr>
+      <w:proofErr w:type="spellStart"/>
+      <w:proofErr w:type="gramStart"/>
+      <w:r>
+        <w:rPr>
+          <w:rFonts w:ascii="Courier New" w:hAnsi="Courier New" w:cs="Courier New"/>
+          <w:b/>
+        </w:rPr>
+        <w:t>solr</w:t>
+      </w:r>
+      <w:proofErr w:type="spellEnd"/>
+      <w:proofErr w:type="gramEnd"/>
+      <w:r>
+        <w:rPr>
+          <w:rFonts w:ascii="Courier New" w:hAnsi="Courier New" w:cs="Courier New"/>
+          <w:b/>
+        </w:rPr>
+        <w:t xml:space="preserve"> </w:t>
+      </w:r>
+      <w:proofErr w:type="spellStart"/>
+      <w:r>
+        <w:rPr>
+          <w:rFonts w:ascii="Courier New" w:hAnsi="Courier New" w:cs="Courier New"/>
+          <w:b/>
+        </w:rPr>
+        <w:t>start</w:t>
+      </w:r>
+      <w:proofErr w:type="spellEnd"/>
     </w:p>
     <w:p>
       <w:pPr>
@@ -50,13 +166,8 @@
         </w:rPr>
         <w:t xml:space="preserve">la ruta </w:t>
       </w:r>
-      <w:r>
-        <w:rPr>
-          <w:rFonts w:asciiTheme="minorHAnsi" w:hAnsiTheme="minorHAnsi"/>
-        </w:rPr>
-        <w:t>/bin/</w:t>
-      </w:r>
-      <w:proofErr w:type="spellStart"/>
+      <w:proofErr w:type="spellStart"/>
+      <w:proofErr w:type="gramStart"/>
       <w:r>
         <w:rPr>
           <w:rFonts w:asciiTheme="minorHAnsi" w:hAnsiTheme="minorHAnsi"/>
@@ -68,6 +179,35 @@
         <w:rPr>
           <w:rFonts w:asciiTheme="minorHAnsi" w:hAnsiTheme="minorHAnsi"/>
         </w:rPr>
+        <w:t>[</w:t>
+      </w:r>
+      <w:proofErr w:type="spellStart"/>
+      <w:proofErr w:type="gramEnd"/>
+      <w:r>
+        <w:rPr>
+          <w:rFonts w:asciiTheme="minorHAnsi" w:hAnsiTheme="minorHAnsi"/>
+        </w:rPr>
+        <w:t>version</w:t>
+      </w:r>
+      <w:proofErr w:type="spellEnd"/>
+      <w:r>
+        <w:rPr>
+          <w:rFonts w:asciiTheme="minorHAnsi" w:hAnsiTheme="minorHAnsi"/>
+        </w:rPr>
+        <w:t>]\</w:t>
+      </w:r>
+      <w:proofErr w:type="spellStart"/>
+      <w:r>
+        <w:rPr>
+          <w:rFonts w:asciiTheme="minorHAnsi" w:hAnsiTheme="minorHAnsi"/>
+        </w:rPr>
+        <w:t>bin</w:t>
+      </w:r>
+      <w:proofErr w:type="spellEnd"/>
+      <w:r>
+        <w:rPr>
+          <w:rFonts w:asciiTheme="minorHAnsi" w:hAnsiTheme="minorHAnsi"/>
+        </w:rPr>
         <w:t xml:space="preserve"> ejecutar </w:t>
       </w:r>
       <w:r>
@@ -172,13 +312,49 @@
           <w:lang w:val="en-US"/>
         </w:rPr>
       </w:pPr>
-      <w:r>
-        <w:rPr>
-          <w:rFonts w:ascii="Courier New" w:hAnsi="Courier New" w:cs="Courier New"/>
-          <w:b/>
-          <w:lang w:val="en-US"/>
-        </w:rPr>
-        <w:t>solr-6.2.1\server\</w:t>
+      <w:proofErr w:type="spellStart"/>
+      <w:proofErr w:type="gramStart"/>
+      <w:r>
+        <w:rPr>
+          <w:rFonts w:ascii="Courier New" w:hAnsi="Courier New" w:cs="Courier New"/>
+          <w:b/>
+          <w:lang w:val="en-US"/>
+        </w:rPr>
+        <w:t>s</w:t>
+      </w:r>
+      <w:r>
+        <w:rPr>
+          <w:rFonts w:ascii="Courier New" w:hAnsi="Courier New" w:cs="Courier New"/>
+          <w:b/>
+          <w:lang w:val="en-US"/>
+        </w:rPr>
+        <w:t>olr</w:t>
+      </w:r>
+      <w:proofErr w:type="spellEnd"/>
+      <w:r>
+        <w:rPr>
+          <w:rFonts w:ascii="Courier New" w:hAnsi="Courier New" w:cs="Courier New"/>
+          <w:b/>
+          <w:lang w:val="en-US"/>
+        </w:rPr>
+        <w:t>[</w:t>
+      </w:r>
+      <w:proofErr w:type="gramEnd"/>
+      <w:r>
+        <w:rPr>
+          <w:rFonts w:ascii="Courier New" w:hAnsi="Courier New" w:cs="Courier New"/>
+          <w:b/>
+          <w:lang w:val="en-US"/>
+        </w:rPr>
+        <w:t>version]</w:t>
+      </w:r>
+      <w:r>
+        <w:rPr>
+          <w:rFonts w:ascii="Courier New" w:hAnsi="Courier New" w:cs="Courier New"/>
+          <w:b/>
+          <w:lang w:val="en-US"/>
+        </w:rPr>
+        <w:t>\server\</w:t>
       </w:r>
       <w:proofErr w:type="spellStart"/>
       <w:r>
@@ -231,13 +407,6 @@
       <w:pPr>
         <w:rPr>
           <w:rFonts w:asciiTheme="minorHAnsi" w:hAnsiTheme="minorHAnsi"/>
-        </w:rPr>
-      </w:pPr>
-    </w:p>
-    <w:p>
-      <w:pPr>
-        <w:rPr>
-          <w:rFonts w:asciiTheme="minorHAnsi" w:hAnsiTheme="minorHAnsi"/>
           <w:b/>
         </w:rPr>
       </w:pPr>
@@ -423,15 +592,7 @@
           <w:color w:val="4A86E8"/>
           <w:lang w:val="en-US"/>
         </w:rPr>
-        <w:t>&lt;analyzer&gt;</w:t>
-      </w:r>
-      <w:r>
-        <w:rPr>
-          <w:rFonts w:ascii="Courier New" w:hAnsi="Courier New" w:cs="Courier New"/>
-          <w:color w:val="4A86E8"/>
-          <w:lang w:val="en-US"/>
-        </w:rPr>
-        <w:t xml:space="preserve"> </w:t>
+        <w:t xml:space="preserve">&lt;analyzer&gt; </w:t>
       </w:r>
       <w:r>
         <w:rPr>
@@ -596,15 +757,7 @@
           <w:color w:val="4A86E8"/>
           <w:lang w:val="en-US"/>
         </w:rPr>
-        <w:t>" type="string"</w:t>
-      </w:r>
-      <w:r>
-        <w:rPr>
-          <w:rFonts w:ascii="Courier New" w:hAnsi="Courier New" w:cs="Courier New"/>
-          <w:color w:val="4A86E8"/>
-          <w:lang w:val="en-US"/>
-        </w:rPr>
-        <w:t xml:space="preserve"> indexed="true" stored="true"/&gt;</w:t>
+        <w:t>" type="string" indexed="true" stored="true"/&gt;</w:t>
       </w:r>
       <w:r>
         <w:rPr>
@@ -775,6 +928,320 @@
           <w:color w:val="4A86E8"/>
           <w:lang w:val="en-US"/>
         </w:rPr>
+        <w:t>="true" indexed="true" stored="true"/&gt;</w:t>
+      </w:r>
+      <w:r>
+        <w:rPr>
+          <w:rFonts w:ascii="Courier New" w:hAnsi="Courier New" w:cs="Courier New"/>
+          <w:color w:val="4A86E8"/>
+          <w:lang w:val="en-US"/>
+        </w:rPr>
+        <w:br/>
+      </w:r>
+      <w:r>
+        <w:rPr>
+          <w:rFonts w:ascii="Courier New" w:hAnsi="Courier New" w:cs="Courier New"/>
+          <w:color w:val="4A86E8"/>
+          <w:lang w:val="en-US"/>
+        </w:rPr>
+        <w:t>&lt;field name="</w:t>
+      </w:r>
+      <w:proofErr w:type="spellStart"/>
+      <w:r>
+        <w:rPr>
+          <w:rFonts w:ascii="Courier New" w:hAnsi="Courier New" w:cs="Courier New"/>
+          <w:color w:val="4A86E8"/>
+          <w:lang w:val="en-US"/>
+        </w:rPr>
+        <w:t>profesor</w:t>
+      </w:r>
+      <w:proofErr w:type="spellEnd"/>
+      <w:r>
+        <w:rPr>
+          <w:rFonts w:ascii="Courier New" w:hAnsi="Courier New" w:cs="Courier New"/>
+          <w:color w:val="4A86E8"/>
+          <w:lang w:val="en-US"/>
+        </w:rPr>
+        <w:t>" type="</w:t>
+      </w:r>
+      <w:proofErr w:type="spellStart"/>
+      <w:r>
+        <w:rPr>
+          <w:rFonts w:ascii="Courier New" w:hAnsi="Courier New" w:cs="Courier New"/>
+          <w:color w:val="4A86E8"/>
+          <w:lang w:val="en-US"/>
+        </w:rPr>
+        <w:t>tipo_persona</w:t>
+      </w:r>
+      <w:proofErr w:type="spellEnd"/>
+      <w:r>
+        <w:rPr>
+          <w:rFonts w:ascii="Courier New" w:hAnsi="Courier New" w:cs="Courier New"/>
+          <w:color w:val="4A86E8"/>
+          <w:lang w:val="en-US"/>
+        </w:rPr>
+        <w:t xml:space="preserve">" </w:t>
+      </w:r>
+      <w:proofErr w:type="spellStart"/>
+      <w:r>
+        <w:rPr>
+          <w:rFonts w:ascii="Courier New" w:hAnsi="Courier New" w:cs="Courier New"/>
+          <w:color w:val="4A86E8"/>
+          <w:lang w:val="en-US"/>
+        </w:rPr>
+        <w:t>multiValued</w:t>
+      </w:r>
+      <w:proofErr w:type="spellEnd"/>
+      <w:r>
+        <w:rPr>
+          <w:rFonts w:ascii="Courier New" w:hAnsi="Courier New" w:cs="Courier New"/>
+          <w:color w:val="4A86E8"/>
+          <w:lang w:val="en-US"/>
+        </w:rPr>
+        <w:t>="true" indexed="true" stored="true"/&gt;</w:t>
+      </w:r>
+      <w:r>
+        <w:rPr>
+          <w:rFonts w:ascii="Courier New" w:hAnsi="Courier New" w:cs="Courier New"/>
+          <w:color w:val="4A86E8"/>
+          <w:lang w:val="en-US"/>
+        </w:rPr>
+        <w:br/>
+      </w:r>
+      <w:r>
+        <w:rPr>
+          <w:rFonts w:ascii="Courier New" w:hAnsi="Courier New" w:cs="Courier New"/>
+          <w:color w:val="4A86E8"/>
+          <w:lang w:val="en-US"/>
+        </w:rPr>
+        <w:t>&lt;field name="</w:t>
+      </w:r>
+      <w:proofErr w:type="spellStart"/>
+      <w:r>
+        <w:rPr>
+          <w:rFonts w:ascii="Courier New" w:hAnsi="Courier New" w:cs="Courier New"/>
+          <w:color w:val="4A86E8"/>
+          <w:lang w:val="en-US"/>
+        </w:rPr>
+        <w:t>ano</w:t>
+      </w:r>
+      <w:proofErr w:type="spellEnd"/>
+      <w:r>
+        <w:rPr>
+          <w:rFonts w:ascii="Courier New" w:hAnsi="Courier New" w:cs="Courier New"/>
+          <w:color w:val="4A86E8"/>
+          <w:lang w:val="en-US"/>
+        </w:rPr>
+        <w:t>" type="</w:t>
+      </w:r>
+      <w:proofErr w:type="spellStart"/>
+      <w:r>
+        <w:rPr>
+          <w:rFonts w:ascii="Courier New" w:hAnsi="Courier New" w:cs="Courier New"/>
+          <w:color w:val="4A86E8"/>
+          <w:lang w:val="en-US"/>
+        </w:rPr>
+        <w:t>int</w:t>
+      </w:r>
+      <w:proofErr w:type="spellEnd"/>
+      <w:r>
+        <w:rPr>
+          <w:rFonts w:ascii="Courier New" w:hAnsi="Courier New" w:cs="Courier New"/>
+          <w:color w:val="4A86E8"/>
+          <w:lang w:val="en-US"/>
+        </w:rPr>
+        <w:t xml:space="preserve">" </w:t>
+      </w:r>
+      <w:proofErr w:type="spellStart"/>
+      <w:r>
+        <w:rPr>
+          <w:rFonts w:ascii="Courier New" w:hAnsi="Courier New" w:cs="Courier New"/>
+          <w:color w:val="4A86E8"/>
+          <w:lang w:val="en-US"/>
+        </w:rPr>
+        <w:t>multiValued</w:t>
+      </w:r>
+      <w:proofErr w:type="spellEnd"/>
+      <w:r>
+        <w:rPr>
+          <w:rFonts w:ascii="Courier New" w:hAnsi="Courier New" w:cs="Courier New"/>
+          <w:color w:val="4A86E8"/>
+          <w:lang w:val="en-US"/>
+        </w:rPr>
+        <w:t>="false" indexed="true" stored="true"/&gt;</w:t>
+      </w:r>
+      <w:r>
+        <w:rPr>
+          <w:rFonts w:ascii="Courier New" w:hAnsi="Courier New" w:cs="Courier New"/>
+          <w:color w:val="4A86E8"/>
+          <w:lang w:val="en-US"/>
+        </w:rPr>
+        <w:br/>
+      </w:r>
+      <w:r>
+        <w:rPr>
+          <w:rFonts w:ascii="Courier New" w:hAnsi="Courier New" w:cs="Courier New"/>
+          <w:color w:val="4A86E8"/>
+          <w:lang w:val="en-US"/>
+        </w:rPr>
+        <w:t>&lt;field name="abstract" type="</w:t>
+      </w:r>
+      <w:proofErr w:type="spellStart"/>
+      <w:r>
+        <w:rPr>
+          <w:rFonts w:ascii="Courier New" w:hAnsi="Courier New" w:cs="Courier New"/>
+          <w:color w:val="4A86E8"/>
+          <w:lang w:val="en-US"/>
+        </w:rPr>
+        <w:t>text_es</w:t>
+      </w:r>
+      <w:proofErr w:type="spellEnd"/>
+      <w:r>
+        <w:rPr>
+          <w:rFonts w:ascii="Courier New" w:hAnsi="Courier New" w:cs="Courier New"/>
+          <w:color w:val="4A86E8"/>
+          <w:lang w:val="en-US"/>
+        </w:rPr>
+        <w:t xml:space="preserve">" </w:t>
+      </w:r>
+      <w:proofErr w:type="spellStart"/>
+      <w:r>
+        <w:rPr>
+          <w:rFonts w:ascii="Courier New" w:hAnsi="Courier New" w:cs="Courier New"/>
+          <w:color w:val="4A86E8"/>
+          <w:lang w:val="en-US"/>
+        </w:rPr>
+        <w:t>multiValued</w:t>
+      </w:r>
+      <w:proofErr w:type="spellEnd"/>
+      <w:r>
+        <w:rPr>
+          <w:rFonts w:ascii="Courier New" w:hAnsi="Courier New" w:cs="Courier New"/>
+          <w:color w:val="4A86E8"/>
+          <w:lang w:val="en-US"/>
+        </w:rPr>
+        <w:t>="false" indexed="true" stored="true"/&gt;</w:t>
+      </w:r>
+      <w:r>
+        <w:rPr>
+          <w:rFonts w:ascii="Courier New" w:hAnsi="Courier New" w:cs="Courier New"/>
+          <w:color w:val="4A86E8"/>
+          <w:lang w:val="en-US"/>
+        </w:rPr>
+        <w:br/>
+      </w:r>
+      <w:r>
+        <w:rPr>
+          <w:rFonts w:ascii="Courier New" w:hAnsi="Courier New" w:cs="Courier New"/>
+          <w:color w:val="4A86E8"/>
+          <w:lang w:val="en-US"/>
+        </w:rPr>
+        <w:t>&lt;field name="</w:t>
+      </w:r>
+      <w:proofErr w:type="spellStart"/>
+      <w:r>
+        <w:rPr>
+          <w:rFonts w:ascii="Courier New" w:hAnsi="Courier New" w:cs="Courier New"/>
+          <w:color w:val="4A86E8"/>
+          <w:lang w:val="en-US"/>
+        </w:rPr>
+        <w:t>contenido</w:t>
+      </w:r>
+      <w:proofErr w:type="spellEnd"/>
+      <w:r>
+        <w:rPr>
+          <w:rFonts w:ascii="Courier New" w:hAnsi="Courier New" w:cs="Courier New"/>
+          <w:color w:val="4A86E8"/>
+          <w:lang w:val="en-US"/>
+        </w:rPr>
+        <w:t>" type="</w:t>
+      </w:r>
+      <w:proofErr w:type="spellStart"/>
+      <w:r>
+        <w:rPr>
+          <w:rFonts w:ascii="Courier New" w:hAnsi="Courier New" w:cs="Courier New"/>
+          <w:color w:val="4A86E8"/>
+          <w:lang w:val="en-US"/>
+        </w:rPr>
+        <w:t>text_es</w:t>
+      </w:r>
+      <w:proofErr w:type="spellEnd"/>
+      <w:r>
+        <w:rPr>
+          <w:rFonts w:ascii="Courier New" w:hAnsi="Courier New" w:cs="Courier New"/>
+          <w:color w:val="4A86E8"/>
+          <w:lang w:val="en-US"/>
+        </w:rPr>
+        <w:t xml:space="preserve">" </w:t>
+      </w:r>
+      <w:proofErr w:type="spellStart"/>
+      <w:r>
+        <w:rPr>
+          <w:rFonts w:ascii="Courier New" w:hAnsi="Courier New" w:cs="Courier New"/>
+          <w:color w:val="4A86E8"/>
+          <w:lang w:val="en-US"/>
+        </w:rPr>
+        <w:t>multiValued</w:t>
+      </w:r>
+      <w:proofErr w:type="spellEnd"/>
+      <w:r>
+        <w:rPr>
+          <w:rFonts w:ascii="Courier New" w:hAnsi="Courier New" w:cs="Courier New"/>
+          <w:color w:val="4A86E8"/>
+          <w:lang w:val="en-US"/>
+        </w:rPr>
+        <w:t>="false" indexed="true" stored="false"/&gt;</w:t>
+      </w:r>
+      <w:r>
+        <w:rPr>
+          <w:rFonts w:ascii="Courier New" w:hAnsi="Courier New" w:cs="Courier New"/>
+          <w:color w:val="4A86E8"/>
+          <w:lang w:val="en-US"/>
+        </w:rPr>
+        <w:br/>
+      </w:r>
+      <w:r>
+        <w:rPr>
+          <w:rFonts w:ascii="Courier New" w:hAnsi="Courier New" w:cs="Courier New"/>
+          <w:color w:val="4A86E8"/>
+          <w:lang w:val="en-US"/>
+        </w:rPr>
+        <w:t>&lt;field name="</w:t>
+      </w:r>
+      <w:proofErr w:type="spellStart"/>
+      <w:r>
+        <w:rPr>
+          <w:rFonts w:ascii="Courier New" w:hAnsi="Courier New" w:cs="Courier New"/>
+          <w:color w:val="4A86E8"/>
+          <w:lang w:val="en-US"/>
+        </w:rPr>
+        <w:t>clasificacion</w:t>
+      </w:r>
+      <w:proofErr w:type="spellEnd"/>
+      <w:r>
+        <w:rPr>
+          <w:rFonts w:ascii="Courier New" w:hAnsi="Courier New" w:cs="Courier New"/>
+          <w:color w:val="4A86E8"/>
+          <w:lang w:val="en-US"/>
+        </w:rPr>
+        <w:t xml:space="preserve">" type="string" </w:t>
+      </w:r>
+      <w:proofErr w:type="spellStart"/>
+      <w:r>
+        <w:rPr>
+          <w:rFonts w:ascii="Courier New" w:hAnsi="Courier New" w:cs="Courier New"/>
+          <w:color w:val="4A86E8"/>
+          <w:lang w:val="en-US"/>
+        </w:rPr>
+        <w:t>multiValued</w:t>
+      </w:r>
+      <w:proofErr w:type="spellEnd"/>
+      <w:r>
+        <w:rPr>
+          <w:rFonts w:ascii="Courier New" w:hAnsi="Courier New" w:cs="Courier New"/>
+          <w:color w:val="4A86E8"/>
+          <w:lang w:val="en-US"/>
+        </w:rPr>
         <w:t xml:space="preserve">="true" </w:t>
       </w:r>
       <w:r>
@@ -783,7 +1250,8 @@
           <w:color w:val="4A86E8"/>
           <w:lang w:val="en-US"/>
         </w:rPr>
-        <w:t>indexed="true" stored="true"/&gt;</w:t>
+        <w:lastRenderedPageBreak/>
+        <w:t xml:space="preserve">indexed="true" stored="true"/&gt;  </w:t>
       </w:r>
       <w:r>
         <w:rPr>
@@ -808,34 +1276,16 @@
           <w:color w:val="4A86E8"/>
           <w:lang w:val="en-US"/>
         </w:rPr>
-        <w:t>profesor</w:t>
-      </w:r>
-      <w:proofErr w:type="spellEnd"/>
-      <w:r>
-        <w:rPr>
-          <w:rFonts w:ascii="Courier New" w:hAnsi="Courier New" w:cs="Courier New"/>
-          <w:color w:val="4A86E8"/>
-          <w:lang w:val="en-US"/>
-        </w:rPr>
-        <w:t>" type="</w:t>
-      </w:r>
-      <w:proofErr w:type="spellStart"/>
-      <w:r>
-        <w:rPr>
-          <w:rFonts w:ascii="Courier New" w:hAnsi="Courier New" w:cs="Courier New"/>
-          <w:color w:val="4A86E8"/>
-          <w:lang w:val="en-US"/>
-        </w:rPr>
-        <w:t>tipo_persona</w:t>
-      </w:r>
-      <w:proofErr w:type="spellEnd"/>
-      <w:r>
-        <w:rPr>
-          <w:rFonts w:ascii="Courier New" w:hAnsi="Courier New" w:cs="Courier New"/>
-          <w:color w:val="4A86E8"/>
-          <w:lang w:val="en-US"/>
-        </w:rPr>
-        <w:t xml:space="preserve">" </w:t>
+        <w:t>valores_clasificacion</w:t>
+      </w:r>
+      <w:proofErr w:type="spellEnd"/>
+      <w:r>
+        <w:rPr>
+          <w:rFonts w:ascii="Courier New" w:hAnsi="Courier New" w:cs="Courier New"/>
+          <w:color w:val="4A86E8"/>
+          <w:lang w:val="en-US"/>
+        </w:rPr>
+        <w:t xml:space="preserve">" type="string" </w:t>
       </w:r>
       <w:proofErr w:type="spellStart"/>
       <w:r>
@@ -853,310 +1303,6 @@
           <w:color w:val="4A86E8"/>
           <w:lang w:val="en-US"/>
         </w:rPr>
-        <w:t>="true" indexed="true" stored="true"/&gt;</w:t>
-      </w:r>
-      <w:r>
-        <w:rPr>
-          <w:rFonts w:ascii="Courier New" w:hAnsi="Courier New" w:cs="Courier New"/>
-          <w:color w:val="4A86E8"/>
-          <w:lang w:val="en-US"/>
-        </w:rPr>
-        <w:br/>
-      </w:r>
-      <w:r>
-        <w:rPr>
-          <w:rFonts w:ascii="Courier New" w:hAnsi="Courier New" w:cs="Courier New"/>
-          <w:color w:val="4A86E8"/>
-          <w:lang w:val="en-US"/>
-        </w:rPr>
-        <w:t>&lt;field name="</w:t>
-      </w:r>
-      <w:proofErr w:type="spellStart"/>
-      <w:r>
-        <w:rPr>
-          <w:rFonts w:ascii="Courier New" w:hAnsi="Courier New" w:cs="Courier New"/>
-          <w:color w:val="4A86E8"/>
-          <w:lang w:val="en-US"/>
-        </w:rPr>
-        <w:t>ano</w:t>
-      </w:r>
-      <w:proofErr w:type="spellEnd"/>
-      <w:r>
-        <w:rPr>
-          <w:rFonts w:ascii="Courier New" w:hAnsi="Courier New" w:cs="Courier New"/>
-          <w:color w:val="4A86E8"/>
-          <w:lang w:val="en-US"/>
-        </w:rPr>
-        <w:t>" type="</w:t>
-      </w:r>
-      <w:proofErr w:type="spellStart"/>
-      <w:r>
-        <w:rPr>
-          <w:rFonts w:ascii="Courier New" w:hAnsi="Courier New" w:cs="Courier New"/>
-          <w:color w:val="4A86E8"/>
-          <w:lang w:val="en-US"/>
-        </w:rPr>
-        <w:t>int</w:t>
-      </w:r>
-      <w:proofErr w:type="spellEnd"/>
-      <w:r>
-        <w:rPr>
-          <w:rFonts w:ascii="Courier New" w:hAnsi="Courier New" w:cs="Courier New"/>
-          <w:color w:val="4A86E8"/>
-          <w:lang w:val="en-US"/>
-        </w:rPr>
-        <w:t xml:space="preserve">" </w:t>
-      </w:r>
-      <w:proofErr w:type="spellStart"/>
-      <w:r>
-        <w:rPr>
-          <w:rFonts w:ascii="Courier New" w:hAnsi="Courier New" w:cs="Courier New"/>
-          <w:color w:val="4A86E8"/>
-          <w:lang w:val="en-US"/>
-        </w:rPr>
-        <w:t>multiValued</w:t>
-      </w:r>
-      <w:proofErr w:type="spellEnd"/>
-      <w:r>
-        <w:rPr>
-          <w:rFonts w:ascii="Courier New" w:hAnsi="Courier New" w:cs="Courier New"/>
-          <w:color w:val="4A86E8"/>
-          <w:lang w:val="en-US"/>
-        </w:rPr>
-        <w:t>="false" indexed="true" stored="true"/&gt;</w:t>
-      </w:r>
-      <w:r>
-        <w:rPr>
-          <w:rFonts w:ascii="Courier New" w:hAnsi="Courier New" w:cs="Courier New"/>
-          <w:color w:val="4A86E8"/>
-          <w:lang w:val="en-US"/>
-        </w:rPr>
-        <w:br/>
-      </w:r>
-      <w:r>
-        <w:rPr>
-          <w:rFonts w:ascii="Courier New" w:hAnsi="Courier New" w:cs="Courier New"/>
-          <w:color w:val="4A86E8"/>
-          <w:lang w:val="en-US"/>
-        </w:rPr>
-        <w:t>&lt;field name="abstract" type="</w:t>
-      </w:r>
-      <w:proofErr w:type="spellStart"/>
-      <w:r>
-        <w:rPr>
-          <w:rFonts w:ascii="Courier New" w:hAnsi="Courier New" w:cs="Courier New"/>
-          <w:color w:val="4A86E8"/>
-          <w:lang w:val="en-US"/>
-        </w:rPr>
-        <w:t>text_es</w:t>
-      </w:r>
-      <w:proofErr w:type="spellEnd"/>
-      <w:r>
-        <w:rPr>
-          <w:rFonts w:ascii="Courier New" w:hAnsi="Courier New" w:cs="Courier New"/>
-          <w:color w:val="4A86E8"/>
-          <w:lang w:val="en-US"/>
-        </w:rPr>
-        <w:t xml:space="preserve">" </w:t>
-      </w:r>
-      <w:proofErr w:type="spellStart"/>
-      <w:r>
-        <w:rPr>
-          <w:rFonts w:ascii="Courier New" w:hAnsi="Courier New" w:cs="Courier New"/>
-          <w:color w:val="4A86E8"/>
-          <w:lang w:val="en-US"/>
-        </w:rPr>
-        <w:t>multiValued</w:t>
-      </w:r>
-      <w:proofErr w:type="spellEnd"/>
-      <w:r>
-        <w:rPr>
-          <w:rFonts w:ascii="Courier New" w:hAnsi="Courier New" w:cs="Courier New"/>
-          <w:color w:val="4A86E8"/>
-          <w:lang w:val="en-US"/>
-        </w:rPr>
-        <w:t>="f</w:t>
-      </w:r>
-      <w:r>
-        <w:rPr>
-          <w:rFonts w:ascii="Courier New" w:hAnsi="Courier New" w:cs="Courier New"/>
-          <w:color w:val="4A86E8"/>
-          <w:lang w:val="en-US"/>
-        </w:rPr>
-        <w:t>alse" indexed="true" stored="true"/&gt;</w:t>
-      </w:r>
-      <w:r>
-        <w:rPr>
-          <w:rFonts w:ascii="Courier New" w:hAnsi="Courier New" w:cs="Courier New"/>
-          <w:color w:val="4A86E8"/>
-          <w:lang w:val="en-US"/>
-        </w:rPr>
-        <w:br/>
-      </w:r>
-      <w:r>
-        <w:rPr>
-          <w:rFonts w:ascii="Courier New" w:hAnsi="Courier New" w:cs="Courier New"/>
-          <w:color w:val="4A86E8"/>
-          <w:lang w:val="en-US"/>
-        </w:rPr>
-        <w:t>&lt;field name="</w:t>
-      </w:r>
-      <w:proofErr w:type="spellStart"/>
-      <w:r>
-        <w:rPr>
-          <w:rFonts w:ascii="Courier New" w:hAnsi="Courier New" w:cs="Courier New"/>
-          <w:color w:val="4A86E8"/>
-          <w:lang w:val="en-US"/>
-        </w:rPr>
-        <w:t>contenido</w:t>
-      </w:r>
-      <w:proofErr w:type="spellEnd"/>
-      <w:r>
-        <w:rPr>
-          <w:rFonts w:ascii="Courier New" w:hAnsi="Courier New" w:cs="Courier New"/>
-          <w:color w:val="4A86E8"/>
-          <w:lang w:val="en-US"/>
-        </w:rPr>
-        <w:t>" type="</w:t>
-      </w:r>
-      <w:proofErr w:type="spellStart"/>
-      <w:r>
-        <w:rPr>
-          <w:rFonts w:ascii="Courier New" w:hAnsi="Courier New" w:cs="Courier New"/>
-          <w:color w:val="4A86E8"/>
-          <w:lang w:val="en-US"/>
-        </w:rPr>
-        <w:t>text_es</w:t>
-      </w:r>
-      <w:proofErr w:type="spellEnd"/>
-      <w:r>
-        <w:rPr>
-          <w:rFonts w:ascii="Courier New" w:hAnsi="Courier New" w:cs="Courier New"/>
-          <w:color w:val="4A86E8"/>
-          <w:lang w:val="en-US"/>
-        </w:rPr>
-        <w:t xml:space="preserve">" </w:t>
-      </w:r>
-      <w:proofErr w:type="spellStart"/>
-      <w:r>
-        <w:rPr>
-          <w:rFonts w:ascii="Courier New" w:hAnsi="Courier New" w:cs="Courier New"/>
-          <w:color w:val="4A86E8"/>
-          <w:lang w:val="en-US"/>
-        </w:rPr>
-        <w:t>multiValued</w:t>
-      </w:r>
-      <w:proofErr w:type="spellEnd"/>
-      <w:r>
-        <w:rPr>
-          <w:rFonts w:ascii="Courier New" w:hAnsi="Courier New" w:cs="Courier New"/>
-          <w:color w:val="4A86E8"/>
-          <w:lang w:val="en-US"/>
-        </w:rPr>
-        <w:t>="false" indexed="true" stored="false"/&gt;</w:t>
-      </w:r>
-      <w:r>
-        <w:rPr>
-          <w:rFonts w:ascii="Courier New" w:hAnsi="Courier New" w:cs="Courier New"/>
-          <w:color w:val="4A86E8"/>
-          <w:lang w:val="en-US"/>
-        </w:rPr>
-        <w:br/>
-      </w:r>
-      <w:r>
-        <w:rPr>
-          <w:rFonts w:ascii="Courier New" w:hAnsi="Courier New" w:cs="Courier New"/>
-          <w:color w:val="4A86E8"/>
-          <w:lang w:val="en-US"/>
-        </w:rPr>
-        <w:t>&lt;field name="</w:t>
-      </w:r>
-      <w:proofErr w:type="spellStart"/>
-      <w:r>
-        <w:rPr>
-          <w:rFonts w:ascii="Courier New" w:hAnsi="Courier New" w:cs="Courier New"/>
-          <w:color w:val="4A86E8"/>
-          <w:lang w:val="en-US"/>
-        </w:rPr>
-        <w:t>clasificacion</w:t>
-      </w:r>
-      <w:proofErr w:type="spellEnd"/>
-      <w:r>
-        <w:rPr>
-          <w:rFonts w:ascii="Courier New" w:hAnsi="Courier New" w:cs="Courier New"/>
-          <w:color w:val="4A86E8"/>
-          <w:lang w:val="en-US"/>
-        </w:rPr>
-        <w:t xml:space="preserve">" type="string" </w:t>
-      </w:r>
-      <w:proofErr w:type="spellStart"/>
-      <w:r>
-        <w:rPr>
-          <w:rFonts w:ascii="Courier New" w:hAnsi="Courier New" w:cs="Courier New"/>
-          <w:color w:val="4A86E8"/>
-          <w:lang w:val="en-US"/>
-        </w:rPr>
-        <w:t>multiValued</w:t>
-      </w:r>
-      <w:proofErr w:type="spellEnd"/>
-      <w:r>
-        <w:rPr>
-          <w:rFonts w:ascii="Courier New" w:hAnsi="Courier New" w:cs="Courier New"/>
-          <w:color w:val="4A86E8"/>
-          <w:lang w:val="en-US"/>
-        </w:rPr>
-        <w:t xml:space="preserve">="true" indexed="true" stored="true"/&gt;  </w:t>
-      </w:r>
-      <w:r>
-        <w:rPr>
-          <w:rFonts w:ascii="Courier New" w:hAnsi="Courier New" w:cs="Courier New"/>
-          <w:color w:val="4A86E8"/>
-          <w:lang w:val="en-US"/>
-        </w:rPr>
-        <w:br/>
-      </w:r>
-      <w:r>
-        <w:rPr>
-          <w:rFonts w:ascii="Courier New" w:hAnsi="Courier New" w:cs="Courier New"/>
-          <w:color w:val="4A86E8"/>
-          <w:lang w:val="en-US"/>
-        </w:rPr>
-        <w:t>&lt;field name="</w:t>
-      </w:r>
-      <w:proofErr w:type="spellStart"/>
-      <w:r>
-        <w:rPr>
-          <w:rFonts w:ascii="Courier New" w:hAnsi="Courier New" w:cs="Courier New"/>
-          <w:color w:val="4A86E8"/>
-          <w:lang w:val="en-US"/>
-        </w:rPr>
-        <w:t>valores_clasificacion</w:t>
-      </w:r>
-      <w:proofErr w:type="spellEnd"/>
-      <w:r>
-        <w:rPr>
-          <w:rFonts w:ascii="Courier New" w:hAnsi="Courier New" w:cs="Courier New"/>
-          <w:color w:val="4A86E8"/>
-          <w:lang w:val="en-US"/>
-        </w:rPr>
-        <w:t xml:space="preserve">" type="string" </w:t>
-      </w:r>
-      <w:proofErr w:type="spellStart"/>
-      <w:r>
-        <w:rPr>
-          <w:rFonts w:ascii="Courier New" w:hAnsi="Courier New" w:cs="Courier New"/>
-          <w:color w:val="4A86E8"/>
-          <w:lang w:val="en-US"/>
-        </w:rPr>
-        <w:t>multiValued</w:t>
-      </w:r>
-      <w:proofErr w:type="spellEnd"/>
-      <w:r>
-        <w:rPr>
-          <w:rFonts w:ascii="Courier New" w:hAnsi="Courier New" w:cs="Courier New"/>
-          <w:color w:val="4A86E8"/>
-          <w:lang w:val="en-US"/>
-        </w:rPr>
         <w:t xml:space="preserve">="false" indexed="true" stored="true"/&gt;  </w:t>
       </w:r>
     </w:p>
@@ -1172,7 +1318,6 @@
           <w:rFonts w:asciiTheme="minorHAnsi" w:hAnsiTheme="minorHAnsi"/>
           <w:lang w:val="en-US"/>
         </w:rPr>
-        <w:lastRenderedPageBreak/>
         <w:tab/>
       </w:r>
     </w:p>
@@ -1590,15 +1735,7 @@
           <w:color w:val="4A86E8"/>
           <w:lang w:val="en-US"/>
         </w:rPr>
-        <w:t>&lt;filt</w:t>
-      </w:r>
-      <w:r>
-        <w:rPr>
-          <w:rFonts w:ascii="Courier New" w:hAnsi="Courier New" w:cs="Courier New"/>
-          <w:color w:val="4A86E8"/>
-          <w:lang w:val="en-US"/>
-        </w:rPr>
-        <w:t>er class="</w:t>
+        <w:t>&lt;filter class="</w:t>
       </w:r>
       <w:proofErr w:type="spellStart"/>
       <w:r>
@@ -1737,15 +1874,7 @@
           <w:color w:val="4A86E8"/>
           <w:lang w:val="en-US"/>
         </w:rPr>
-        <w:t>&lt;!-- more aggressive: &lt;filter cla</w:t>
-      </w:r>
-      <w:r>
-        <w:rPr>
-          <w:rFonts w:ascii="Courier New" w:hAnsi="Courier New" w:cs="Courier New"/>
-          <w:color w:val="4A86E8"/>
-          <w:lang w:val="en-US"/>
-        </w:rPr>
-        <w:t>ss="</w:t>
+        <w:t>&lt;!-- more aggressive: &lt;filter class="</w:t>
       </w:r>
       <w:proofErr w:type="spellStart"/>
       <w:r>
@@ -1844,20 +1973,62 @@
         <w:t>solr</w:t>
       </w:r>
       <w:proofErr w:type="spellEnd"/>
-    </w:p>
-    <w:p>
-      <w:pPr>
-        <w:rPr>
-          <w:rFonts w:asciiTheme="minorHAnsi" w:hAnsiTheme="minorHAnsi"/>
-        </w:rPr>
-      </w:pPr>
-    </w:p>
-    <w:p>
-      <w:pPr>
-        <w:rPr>
-          <w:rFonts w:asciiTheme="minorHAnsi" w:hAnsiTheme="minorHAnsi"/>
-        </w:rPr>
-      </w:pPr>
+      <w:r>
+        <w:rPr>
+          <w:rFonts w:asciiTheme="minorHAnsi" w:hAnsiTheme="minorHAnsi"/>
+        </w:rPr>
+        <w:t xml:space="preserve">: </w:t>
+      </w:r>
+    </w:p>
+    <w:p>
+      <w:pPr>
+        <w:jc w:val="center"/>
+        <w:rPr>
+          <w:rFonts w:ascii="Courier New" w:hAnsi="Courier New" w:cs="Courier New"/>
+          <w:b/>
+        </w:rPr>
+      </w:pPr>
+      <w:proofErr w:type="spellStart"/>
+      <w:proofErr w:type="gramStart"/>
+      <w:r>
+        <w:rPr>
+          <w:rFonts w:ascii="Courier New" w:hAnsi="Courier New" w:cs="Courier New"/>
+          <w:b/>
+        </w:rPr>
+        <w:t>solr</w:t>
+      </w:r>
+      <w:proofErr w:type="spellEnd"/>
+      <w:proofErr w:type="gramEnd"/>
+      <w:r>
+        <w:rPr>
+          <w:rFonts w:ascii="Courier New" w:hAnsi="Courier New" w:cs="Courier New"/>
+          <w:b/>
+        </w:rPr>
+        <w:t xml:space="preserve"> </w:t>
+      </w:r>
+      <w:proofErr w:type="spellStart"/>
+      <w:r>
+        <w:rPr>
+          <w:rFonts w:ascii="Courier New" w:hAnsi="Courier New" w:cs="Courier New"/>
+          <w:b/>
+        </w:rPr>
+        <w:t>re</w:t>
+      </w:r>
+      <w:r>
+        <w:rPr>
+          <w:rFonts w:ascii="Courier New" w:hAnsi="Courier New" w:cs="Courier New"/>
+          <w:b/>
+        </w:rPr>
+        <w:t>start</w:t>
+      </w:r>
+      <w:proofErr w:type="spellEnd"/>
+      <w:r>
+        <w:rPr>
+          <w:rFonts w:ascii="Courier New" w:hAnsi="Courier New" w:cs="Courier New"/>
+          <w:b/>
+        </w:rPr>
+        <w:t xml:space="preserve"> –p [Tú puerto SOLR]</w:t>
+      </w:r>
     </w:p>
     <w:p>
       <w:pPr>
@@ -1921,7 +2092,6 @@
           <w:rFonts w:asciiTheme="minorHAnsi" w:hAnsiTheme="minorHAnsi" w:cstheme="majorHAnsi"/>
           <w:sz w:val="32"/>
         </w:rPr>
-        <w:lastRenderedPageBreak/>
         <w:t>Instalació</w:t>
       </w:r>
       <w:r>
@@ -1988,7 +2158,21 @@
             <w:rStyle w:val="Hipervnculo"/>
             <w:rFonts w:asciiTheme="minorHAnsi" w:hAnsiTheme="minorHAnsi" w:cs="Courier New"/>
           </w:rPr>
-          <w:t>https://pecl.php.net/package/solr</w:t>
+          <w:t>https://pecl.php.net/p</w:t>
+        </w:r>
+        <w:r>
+          <w:rPr>
+            <w:rStyle w:val="Hipervnculo"/>
+            <w:rFonts w:asciiTheme="minorHAnsi" w:hAnsiTheme="minorHAnsi" w:cs="Courier New"/>
+          </w:rPr>
+          <w:t>a</w:t>
+        </w:r>
+        <w:r>
+          <w:rPr>
+            <w:rStyle w:val="Hipervnculo"/>
+            <w:rFonts w:asciiTheme="minorHAnsi" w:hAnsiTheme="minorHAnsi" w:cs="Courier New"/>
+          </w:rPr>
+          <w:t>ckage/solr</w:t>
         </w:r>
       </w:hyperlink>
       <w:r>
@@ -2003,6 +2187,12 @@
         </w:rPr>
         <w:t xml:space="preserve"> </w:t>
       </w:r>
+      <w:r>
+        <w:rPr>
+          <w:rFonts w:asciiTheme="minorHAnsi" w:hAnsiTheme="minorHAnsi"/>
+        </w:rPr>
+        <w:t>, sección DLL</w:t>
+      </w:r>
     </w:p>
     <w:p>
       <w:pPr>
@@ -2018,8 +2208,8 @@
         </w:rPr>
         <w:drawing>
           <wp:inline distT="0" distB="0" distL="0" distR="0">
-            <wp:extent cx="5612130" cy="6617335"/>
-            <wp:effectExtent l="0" t="0" r="0" b="0"/>
+            <wp:extent cx="5612130" cy="2628900"/>
+            <wp:effectExtent l="0" t="0" r="7620" b="0"/>
             <wp:docPr id="1" name="image03.png"/>
             <wp:cNvGraphicFramePr/>
             <a:graphic xmlns:a="http://schemas.openxmlformats.org/drawingml/2006/main">
@@ -2029,22 +2219,27 @@
                     <pic:cNvPr id="0" name="image03.png"/>
                     <pic:cNvPicPr preferRelativeResize="0"/>
                   </pic:nvPicPr>
-                  <pic:blipFill>
+                  <pic:blipFill rotWithShape="1">
                     <a:blip r:embed="rId5"/>
-                    <a:srcRect/>
-                    <a:stretch>
-                      <a:fillRect/>
-                    </a:stretch>
+                    <a:srcRect b="60272"/>
+                    <a:stretch/>
                   </pic:blipFill>
-                  <pic:spPr>
+                  <pic:spPr bwMode="auto">
                     <a:xfrm>
                       <a:off x="0" y="0"/>
-                      <a:ext cx="5612130" cy="6617335"/>
+                      <a:ext cx="5612130" cy="2628900"/>
                     </a:xfrm>
                     <a:prstGeom prst="rect">
                       <a:avLst/>
                     </a:prstGeom>
-                    <a:ln/>
+                    <a:ln>
+                      <a:noFill/>
+                    </a:ln>
+                    <a:extLst>
+                      <a:ext uri="{53640926-AAD7-44D8-BBD7-CCE9431645EC}">
+                        <a14:shadowObscured xmlns:a14="http://schemas.microsoft.com/office/drawing/2010/main"/>
+                      </a:ext>
+                    </a:extLst>
                   </pic:spPr>
                 </pic:pic>
               </a:graphicData>
@@ -2065,36 +2260,48 @@
           <w:rFonts w:asciiTheme="minorHAnsi" w:hAnsiTheme="minorHAnsi"/>
           <w:noProof/>
         </w:rPr>
-        <w:lastRenderedPageBreak/>
         <w:drawing>
           <wp:inline distT="0" distB="0" distL="0" distR="0">
-            <wp:extent cx="5612130" cy="6617335"/>
-            <wp:effectExtent l="0" t="0" r="0" b="0"/>
-            <wp:docPr id="3" name="image05.png"/>
-            <wp:cNvGraphicFramePr/>
+            <wp:extent cx="5612130" cy="4369435"/>
+            <wp:effectExtent l="0" t="0" r="7620" b="0"/>
+            <wp:docPr id="4" name="Imagen 4"/>
+            <wp:cNvGraphicFramePr>
+              <a:graphicFrameLocks xmlns:a="http://schemas.openxmlformats.org/drawingml/2006/main" noChangeAspect="1"/>
+            </wp:cNvGraphicFramePr>
             <a:graphic xmlns:a="http://schemas.openxmlformats.org/drawingml/2006/main">
               <a:graphicData uri="http://schemas.openxmlformats.org/drawingml/2006/picture">
                 <pic:pic xmlns:pic="http://schemas.openxmlformats.org/drawingml/2006/picture">
                   <pic:nvPicPr>
-                    <pic:cNvPr id="0" name="image05.png"/>
-                    <pic:cNvPicPr preferRelativeResize="0"/>
+                    <pic:cNvPr id="4" name="image.png"/>
+                    <pic:cNvPicPr/>
                   </pic:nvPicPr>
-                  <pic:blipFill>
-                    <a:blip r:embed="rId6"/>
-                    <a:srcRect/>
-                    <a:stretch>
-                      <a:fillRect/>
-                    </a:stretch>
+                  <pic:blipFill rotWithShape="1">
+                    <a:blip r:embed="rId6">
+                      <a:extLst>
+                        <a:ext uri="{28A0092B-C50C-407E-A947-70E740481C1C}">
+                          <a14:useLocalDpi xmlns:a14="http://schemas.microsoft.com/office/drawing/2010/main" val="0"/>
+                        </a:ext>
+                      </a:extLst>
+                    </a:blip>
+                    <a:srcRect t="33970"/>
+                    <a:stretch/>
                   </pic:blipFill>
-                  <pic:spPr>
+                  <pic:spPr bwMode="auto">
                     <a:xfrm>
                       <a:off x="0" y="0"/>
-                      <a:ext cx="5612130" cy="6617335"/>
+                      <a:ext cx="5612130" cy="4369435"/>
                     </a:xfrm>
                     <a:prstGeom prst="rect">
                       <a:avLst/>
                     </a:prstGeom>
-                    <a:ln/>
+                    <a:ln>
+                      <a:noFill/>
+                    </a:ln>
+                    <a:extLst>
+                      <a:ext uri="{53640926-AAD7-44D8-BBD7-CCE9431645EC}">
+                        <a14:shadowObscured xmlns:a14="http://schemas.microsoft.com/office/drawing/2010/main"/>
+                      </a:ext>
+                    </a:extLst>
                   </pic:spPr>
                 </pic:pic>
               </a:graphicData>
@@ -2107,48 +2314,10 @@
       <w:pPr>
         <w:rPr>
           <w:rFonts w:asciiTheme="minorHAnsi" w:hAnsiTheme="minorHAnsi"/>
-          <w:b/>
-        </w:rPr>
-      </w:pPr>
-    </w:p>
-    <w:p>
-      <w:pPr>
-        <w:rPr>
-          <w:rFonts w:asciiTheme="minorHAnsi" w:hAnsiTheme="minorHAnsi"/>
-          <w:b/>
-        </w:rPr>
-      </w:pPr>
-    </w:p>
-    <w:p>
-      <w:pPr>
-        <w:rPr>
-          <w:rFonts w:asciiTheme="minorHAnsi" w:hAnsiTheme="minorHAnsi"/>
-          <w:b/>
-        </w:rPr>
-      </w:pPr>
-    </w:p>
-    <w:p>
-      <w:pPr>
-        <w:rPr>
-          <w:rFonts w:asciiTheme="minorHAnsi" w:hAnsiTheme="minorHAnsi"/>
-          <w:b/>
-        </w:rPr>
-      </w:pPr>
-    </w:p>
-    <w:p>
-      <w:pPr>
-        <w:rPr>
-          <w:rFonts w:asciiTheme="minorHAnsi" w:hAnsiTheme="minorHAnsi"/>
-          <w:b/>
-        </w:rPr>
-      </w:pPr>
-    </w:p>
-    <w:p>
-      <w:pPr>
-        <w:rPr>
-          <w:rFonts w:asciiTheme="minorHAnsi" w:hAnsiTheme="minorHAnsi"/>
-        </w:rPr>
-      </w:pPr>
+        </w:rPr>
+      </w:pPr>
+      <w:bookmarkStart w:id="0" w:name="_GoBack"/>
+      <w:bookmarkEnd w:id="0"/>
       <w:r>
         <w:rPr>
           <w:rFonts w:asciiTheme="minorHAnsi" w:hAnsiTheme="minorHAnsi"/>
@@ -2167,13 +2336,7 @@
         <w:rPr>
           <w:rFonts w:asciiTheme="minorHAnsi" w:hAnsiTheme="minorHAnsi"/>
         </w:rPr>
-        <w:t>Se debe tomar en cuenta la versión del servi</w:t>
-      </w:r>
-      <w:r>
-        <w:rPr>
-          <w:rFonts w:asciiTheme="minorHAnsi" w:hAnsiTheme="minorHAnsi"/>
-        </w:rPr>
-        <w:t xml:space="preserve">dor </w:t>
+        <w:t xml:space="preserve">Se debe tomar en cuenta la versión del servidor </w:t>
       </w:r>
       <w:r>
         <w:rPr>
@@ -2185,19 +2348,25 @@
         <w:rPr>
           <w:rFonts w:asciiTheme="minorHAnsi" w:hAnsiTheme="minorHAnsi"/>
         </w:rPr>
-        <w:t xml:space="preserve"> para selecciona</w:t>
-      </w:r>
-      <w:r>
-        <w:rPr>
-          <w:rFonts w:asciiTheme="minorHAnsi" w:hAnsiTheme="minorHAnsi"/>
-        </w:rPr>
-        <w:t>r la dll correcta.</w:t>
-      </w:r>
-      <w:r>
-        <w:rPr>
-          <w:rFonts w:asciiTheme="minorHAnsi" w:hAnsiTheme="minorHAnsi"/>
-        </w:rPr>
-        <w:t xml:space="preserve"> Si se tiene instalado XAMPP, se puede comprobar con la siguiente ruta: </w:t>
+        <w:t xml:space="preserve"> para seleccionar la dll correcta.</w:t>
+      </w:r>
+      <w:r>
+        <w:rPr>
+          <w:rFonts w:asciiTheme="minorHAnsi" w:hAnsiTheme="minorHAnsi"/>
+        </w:rPr>
+        <w:t xml:space="preserve"> Si se tiene instalado XAMPP, se puede comprobar con la siguiente ruta</w:t>
+      </w:r>
+      <w:r>
+        <w:rPr>
+          <w:rFonts w:asciiTheme="minorHAnsi" w:hAnsiTheme="minorHAnsi"/>
+        </w:rPr>
+        <w:t xml:space="preserve"> en tu navegador (Firefox, Chrome, Safari, Explorer)</w:t>
+      </w:r>
+      <w:r>
+        <w:rPr>
+          <w:rFonts w:asciiTheme="minorHAnsi" w:hAnsiTheme="minorHAnsi"/>
+        </w:rPr>
+        <w:t xml:space="preserve">: </w:t>
       </w:r>
     </w:p>
     <w:p>
@@ -2278,7 +2447,7 @@
               </wp:anchor>
             </w:drawing>
           </mc:Choice>
-          <mc:Fallback>
+          <mc:Fallback xmlns:cx="http://schemas.microsoft.com/office/drawing/2014/chartex" xmlns:cx1="http://schemas.microsoft.com/office/drawing/2015/9/8/chartex" xmlns:cx2="http://schemas.microsoft.com/office/drawing/2015/10/21/chartex" xmlns:cx3="http://schemas.microsoft.com/office/drawing/2016/5/9/chartex" xmlns:cx4="http://schemas.microsoft.com/office/drawing/2016/5/10/chartex" xmlns:cx5="http://schemas.microsoft.com/office/drawing/2016/5/11/chartex" xmlns:w16se="http://schemas.microsoft.com/office/word/2015/wordml/symex">
             <w:pict>
               <v:rect w14:anchorId="1823B876" id="Rectángulo 7" o:spid="_x0000_s1026" style="position:absolute;margin-left:67.2pt;margin-top:47.25pt;width:123pt;height:21.75pt;z-index:251658752;visibility:visible;mso-wrap-style:square;mso-width-percent:0;mso-wrap-distance-left:9pt;mso-wrap-distance-top:0;mso-wrap-distance-right:9pt;mso-wrap-distance-bottom:0;mso-position-horizontal:absolute;mso-position-horizontal-relative:text;mso-position-vertical:absolute;mso-position-vertical-relative:text;mso-width-percent:0;mso-width-relative:margin;v-text-anchor:middle" o:gfxdata="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" filled="f" strokecolor="red" strokeweight="1.5pt"/>
             </w:pict>
@@ -2352,7 +2521,7 @@
               </wp:anchor>
             </w:drawing>
           </mc:Choice>
-          <mc:Fallback>
+          <mc:Fallback xmlns:cx="http://schemas.microsoft.com/office/drawing/2014/chartex" xmlns:cx1="http://schemas.microsoft.com/office/drawing/2015/9/8/chartex" xmlns:cx2="http://schemas.microsoft.com/office/drawing/2015/10/21/chartex" xmlns:cx3="http://schemas.microsoft.com/office/drawing/2016/5/9/chartex" xmlns:cx4="http://schemas.microsoft.com/office/drawing/2016/5/10/chartex" xmlns:cx5="http://schemas.microsoft.com/office/drawing/2016/5/11/chartex" xmlns:w16se="http://schemas.microsoft.com/office/word/2015/wordml/symex">
             <w:pict>
               <v:rect w14:anchorId="1FA09350" id="Rectángulo 6" o:spid="_x0000_s1026" style="position:absolute;margin-left:69.45pt;margin-top:140.25pt;width:219.75pt;height:21.75pt;z-index:251656704;visibility:visible;mso-wrap-style:square;mso-wrap-distance-left:9pt;mso-wrap-distance-top:0;mso-wrap-distance-right:9pt;mso-wrap-distance-bottom:0;mso-position-horizontal:absolute;mso-position-horizontal-relative:text;mso-position-vertical:absolute;mso-position-vertical-relative:text;v-text-anchor:middle" o:gfxdata="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" filled="f" strokecolor="red" strokeweight="1.5pt"/>
             </w:pict>
@@ -2488,431 +2657,588 @@
     </w:p>
     <w:p>
       <w:pPr>
+        <w:rPr>
+          <w:rFonts w:asciiTheme="minorHAnsi" w:hAnsiTheme="minorHAnsi" w:cs="Courier New"/>
+          <w:b/>
+        </w:rPr>
+      </w:pPr>
+    </w:p>
+    <w:p>
+      <w:pPr>
+        <w:jc w:val="both"/>
+        <w:rPr>
+          <w:rFonts w:asciiTheme="minorHAnsi" w:hAnsiTheme="minorHAnsi" w:cs="Courier New"/>
+        </w:rPr>
+      </w:pPr>
+      <w:r>
+        <w:rPr>
+          <w:rFonts w:asciiTheme="minorHAnsi" w:hAnsiTheme="minorHAnsi" w:cs="Courier New"/>
+        </w:rPr>
+        <w:t xml:space="preserve">Revisando nuestra configuración de </w:t>
+      </w:r>
+      <w:r>
+        <w:rPr>
+          <w:rFonts w:asciiTheme="minorHAnsi" w:hAnsiTheme="minorHAnsi" w:cs="Courier New"/>
+        </w:rPr>
+        <w:t>PHP</w:t>
+      </w:r>
+      <w:r>
+        <w:rPr>
+          <w:rFonts w:asciiTheme="minorHAnsi" w:hAnsiTheme="minorHAnsi" w:cs="Courier New"/>
+        </w:rPr>
+        <w:t xml:space="preserve"> y </w:t>
+      </w:r>
+      <w:r>
+        <w:rPr>
+          <w:rFonts w:asciiTheme="minorHAnsi" w:hAnsiTheme="minorHAnsi" w:cs="Courier New"/>
+        </w:rPr>
+        <w:t xml:space="preserve">su </w:t>
+      </w:r>
+      <w:r>
+        <w:rPr>
+          <w:rFonts w:asciiTheme="minorHAnsi" w:hAnsiTheme="minorHAnsi" w:cs="Courier New"/>
+        </w:rPr>
+        <w:t xml:space="preserve">arquitectura de </w:t>
+      </w:r>
+      <w:r>
+        <w:rPr>
+          <w:rFonts w:asciiTheme="minorHAnsi" w:hAnsiTheme="minorHAnsi" w:cs="Courier New"/>
+        </w:rPr>
+        <w:t>instalación</w:t>
+      </w:r>
+      <w:r>
+        <w:rPr>
+          <w:rFonts w:asciiTheme="minorHAnsi" w:hAnsiTheme="minorHAnsi" w:cs="Courier New"/>
+        </w:rPr>
+        <w:t xml:space="preserve">, </w:t>
+      </w:r>
+      <w:r>
+        <w:rPr>
+          <w:rFonts w:asciiTheme="minorHAnsi" w:hAnsiTheme="minorHAnsi" w:cs="Courier New"/>
+        </w:rPr>
+        <w:t xml:space="preserve">descargamos la versión correspondiente desde aquí: </w:t>
+      </w:r>
+    </w:p>
+    <w:p>
+      <w:pPr>
+        <w:jc w:val="both"/>
+        <w:rPr>
+          <w:rFonts w:asciiTheme="minorHAnsi" w:hAnsiTheme="minorHAnsi" w:cs="Courier New"/>
+        </w:rPr>
+      </w:pPr>
+      <w:r>
+        <w:rPr>
+          <w:rFonts w:asciiTheme="minorHAnsi" w:hAnsiTheme="minorHAnsi" w:cs="Courier New"/>
+          <w:b/>
+        </w:rPr>
+        <w:t>VERSION_PHP</w:t>
+      </w:r>
+      <w:r>
+        <w:rPr>
+          <w:rFonts w:asciiTheme="minorHAnsi" w:hAnsiTheme="minorHAnsi" w:cs="Courier New"/>
+        </w:rPr>
+        <w:t xml:space="preserve"> </w:t>
+      </w:r>
+      <w:proofErr w:type="spellStart"/>
+      <w:r>
+        <w:rPr>
+          <w:rFonts w:asciiTheme="minorHAnsi" w:hAnsiTheme="minorHAnsi" w:cs="Courier New"/>
+        </w:rPr>
+        <w:t>Thread</w:t>
+      </w:r>
+      <w:proofErr w:type="spellEnd"/>
+      <w:r>
+        <w:rPr>
+          <w:rFonts w:asciiTheme="minorHAnsi" w:hAnsiTheme="minorHAnsi" w:cs="Courier New"/>
+        </w:rPr>
+        <w:t xml:space="preserve"> </w:t>
+      </w:r>
+      <w:proofErr w:type="spellStart"/>
+      <w:r>
+        <w:rPr>
+          <w:rFonts w:asciiTheme="minorHAnsi" w:hAnsiTheme="minorHAnsi" w:cs="Courier New"/>
+        </w:rPr>
+        <w:t>Safe</w:t>
+      </w:r>
+      <w:proofErr w:type="spellEnd"/>
+      <w:r>
+        <w:rPr>
+          <w:rFonts w:asciiTheme="minorHAnsi" w:hAnsiTheme="minorHAnsi" w:cs="Courier New"/>
+        </w:rPr>
+        <w:t xml:space="preserve"> (TS) X</w:t>
+      </w:r>
+      <w:r>
+        <w:rPr>
+          <w:rFonts w:asciiTheme="minorHAnsi" w:hAnsiTheme="minorHAnsi" w:cs="Courier New"/>
+          <w:b/>
+        </w:rPr>
+        <w:t xml:space="preserve"> </w:t>
+      </w:r>
+      <w:proofErr w:type="spellStart"/>
+      <w:r>
+        <w:rPr>
+          <w:rFonts w:asciiTheme="minorHAnsi" w:hAnsiTheme="minorHAnsi" w:cs="Courier New"/>
+          <w:b/>
+        </w:rPr>
+        <w:t>Arquitectura_PHP</w:t>
+      </w:r>
+      <w:proofErr w:type="spellEnd"/>
+    </w:p>
+    <w:p>
+      <w:pPr>
+        <w:jc w:val="both"/>
+        <w:rPr>
+          <w:rFonts w:asciiTheme="minorHAnsi" w:hAnsiTheme="minorHAnsi" w:cs="Courier New"/>
+        </w:rPr>
+      </w:pPr>
+      <w:r>
+        <w:rPr>
+          <w:rFonts w:asciiTheme="minorHAnsi" w:hAnsiTheme="minorHAnsi" w:cs="Courier New"/>
+          <w:noProof/>
+        </w:rPr>
+        <w:drawing>
+          <wp:inline distT="0" distB="0" distL="0" distR="0">
+            <wp:extent cx="5802119" cy="3571875"/>
+            <wp:effectExtent l="0" t="0" r="8255" b="0"/>
+            <wp:docPr id="9" name="Imagen 9"/>
+            <wp:cNvGraphicFramePr>
+              <a:graphicFrameLocks xmlns:a="http://schemas.openxmlformats.org/drawingml/2006/main" noChangeAspect="1"/>
+            </wp:cNvGraphicFramePr>
+            <a:graphic xmlns:a="http://schemas.openxmlformats.org/drawingml/2006/main">
+              <a:graphicData uri="http://schemas.openxmlformats.org/drawingml/2006/picture">
+                <pic:pic xmlns:pic="http://schemas.openxmlformats.org/drawingml/2006/picture">
+                  <pic:nvPicPr>
+                    <pic:cNvPr id="9" name="Captura.PNG"/>
+                    <pic:cNvPicPr/>
+                  </pic:nvPicPr>
+                  <pic:blipFill rotWithShape="1">
+                    <a:blip r:embed="rId8">
+                      <a:extLst>
+                        <a:ext uri="{28A0092B-C50C-407E-A947-70E740481C1C}">
+                          <a14:useLocalDpi xmlns:a14="http://schemas.microsoft.com/office/drawing/2010/main" val="0"/>
+                        </a:ext>
+                      </a:extLst>
+                    </a:blip>
+                    <a:srcRect r="43482"/>
+                    <a:stretch/>
+                  </pic:blipFill>
+                  <pic:spPr bwMode="auto">
+                    <a:xfrm>
+                      <a:off x="0" y="0"/>
+                      <a:ext cx="5826800" cy="3587069"/>
+                    </a:xfrm>
+                    <a:prstGeom prst="rect">
+                      <a:avLst/>
+                    </a:prstGeom>
+                    <a:ln>
+                      <a:noFill/>
+                    </a:ln>
+                    <a:extLst>
+                      <a:ext uri="{53640926-AAD7-44D8-BBD7-CCE9431645EC}">
+                        <a14:shadowObscured xmlns:a14="http://schemas.microsoft.com/office/drawing/2010/main"/>
+                      </a:ext>
+                    </a:extLst>
+                  </pic:spPr>
+                </pic:pic>
+              </a:graphicData>
+            </a:graphic>
+          </wp:inline>
+        </w:drawing>
+      </w:r>
+    </w:p>
+    <w:p>
+      <w:pPr>
+        <w:rPr>
+          <w:rFonts w:asciiTheme="minorHAnsi" w:hAnsiTheme="minorHAnsi"/>
+        </w:rPr>
+      </w:pPr>
+      <w:r>
+        <w:rPr>
+          <w:rFonts w:asciiTheme="minorHAnsi" w:hAnsiTheme="minorHAnsi"/>
+        </w:rPr>
+        <w:t>Una vez</w:t>
+      </w:r>
+      <w:r>
+        <w:rPr>
+          <w:rFonts w:asciiTheme="minorHAnsi" w:hAnsiTheme="minorHAnsi"/>
+        </w:rPr>
+        <w:t xml:space="preserve"> </w:t>
+      </w:r>
+      <w:r>
+        <w:rPr>
+          <w:rFonts w:asciiTheme="minorHAnsi" w:hAnsiTheme="minorHAnsi"/>
+        </w:rPr>
+        <w:t xml:space="preserve">descargado </w:t>
+      </w:r>
+      <w:r>
+        <w:rPr>
+          <w:rFonts w:asciiTheme="minorHAnsi" w:hAnsiTheme="minorHAnsi"/>
+        </w:rPr>
+        <w:t xml:space="preserve">el </w:t>
+      </w:r>
+      <w:proofErr w:type="spellStart"/>
+      <w:r>
+        <w:rPr>
+          <w:rFonts w:asciiTheme="minorHAnsi" w:hAnsiTheme="minorHAnsi"/>
+        </w:rPr>
+        <w:t>zip</w:t>
+      </w:r>
+      <w:proofErr w:type="spellEnd"/>
+      <w:r>
+        <w:rPr>
+          <w:rFonts w:asciiTheme="minorHAnsi" w:hAnsiTheme="minorHAnsi"/>
+        </w:rPr>
+        <w:t xml:space="preserve"> </w:t>
+      </w:r>
+      <w:r>
+        <w:rPr>
+          <w:rFonts w:asciiTheme="minorHAnsi" w:hAnsiTheme="minorHAnsi"/>
+        </w:rPr>
+        <w:t>se debe descomprimir</w:t>
+      </w:r>
+      <w:r>
+        <w:rPr>
+          <w:rFonts w:asciiTheme="minorHAnsi" w:hAnsiTheme="minorHAnsi"/>
+        </w:rPr>
+        <w:t xml:space="preserve">, este caso </w:t>
+      </w:r>
+      <w:r>
+        <w:rPr>
+          <w:rFonts w:ascii="Courier New" w:hAnsi="Courier New" w:cs="Courier New"/>
+          <w:b/>
+        </w:rPr>
+        <w:t>“php_solr-2.4.0-5.6-ts-vc11-x86”</w:t>
+      </w:r>
+      <w:r>
+        <w:rPr>
+          <w:rFonts w:ascii="Courier New" w:hAnsi="Courier New" w:cs="Courier New"/>
+        </w:rPr>
+        <w:t xml:space="preserve"> </w:t>
+      </w:r>
+      <w:r>
+        <w:rPr>
+          <w:rFonts w:asciiTheme="minorHAnsi" w:hAnsiTheme="minorHAnsi"/>
+        </w:rPr>
+        <w:t xml:space="preserve">y copiar solo el </w:t>
+      </w:r>
+      <w:r>
+        <w:rPr>
+          <w:rFonts w:asciiTheme="minorHAnsi" w:hAnsiTheme="minorHAnsi"/>
+        </w:rPr>
+        <w:t>archivo</w:t>
+      </w:r>
+      <w:r>
+        <w:rPr>
+          <w:rFonts w:asciiTheme="minorHAnsi" w:hAnsiTheme="minorHAnsi"/>
+        </w:rPr>
+        <w:t xml:space="preserve"> “</w:t>
+      </w:r>
+      <w:r>
+        <w:rPr>
+          <w:rFonts w:ascii="Courier New" w:hAnsi="Courier New" w:cs="Courier New"/>
+          <w:b/>
+        </w:rPr>
+        <w:t>php_solr.dll”</w:t>
+      </w:r>
+      <w:r>
+        <w:rPr>
+          <w:rFonts w:asciiTheme="minorHAnsi" w:hAnsiTheme="minorHAnsi" w:cs="Courier New"/>
+        </w:rPr>
+        <w:t xml:space="preserve"> </w:t>
+      </w:r>
+      <w:r>
+        <w:rPr>
+          <w:rFonts w:asciiTheme="minorHAnsi" w:hAnsiTheme="minorHAnsi"/>
+        </w:rPr>
+        <w:t xml:space="preserve">y copiar a la carpeta de configuración del servidor </w:t>
+      </w:r>
+      <w:proofErr w:type="spellStart"/>
+      <w:r>
+        <w:rPr>
+          <w:rFonts w:asciiTheme="minorHAnsi" w:hAnsiTheme="minorHAnsi"/>
+        </w:rPr>
+        <w:t>php</w:t>
+      </w:r>
+      <w:proofErr w:type="spellEnd"/>
+      <w:r>
+        <w:rPr>
+          <w:rFonts w:asciiTheme="minorHAnsi" w:hAnsiTheme="minorHAnsi"/>
+        </w:rPr>
+        <w:t xml:space="preserve"> en </w:t>
+      </w:r>
+      <w:r>
+        <w:rPr>
+          <w:rFonts w:asciiTheme="minorHAnsi" w:hAnsiTheme="minorHAnsi"/>
+        </w:rPr>
+        <w:t xml:space="preserve">este </w:t>
+      </w:r>
+      <w:r>
+        <w:rPr>
+          <w:rFonts w:asciiTheme="minorHAnsi" w:hAnsiTheme="minorHAnsi"/>
+        </w:rPr>
+        <w:t>caso</w:t>
+      </w:r>
+      <w:r>
+        <w:rPr>
+          <w:rFonts w:asciiTheme="minorHAnsi" w:hAnsiTheme="minorHAnsi"/>
+        </w:rPr>
+        <w:t xml:space="preserve">: </w:t>
+      </w:r>
+      <w:r>
+        <w:rPr>
+          <w:rFonts w:ascii="Courier New" w:hAnsi="Courier New" w:cs="Courier New"/>
+          <w:b/>
+        </w:rPr>
+        <w:t>C:\xampp\php\ext</w:t>
+      </w:r>
+      <w:r>
+        <w:rPr>
+          <w:rFonts w:asciiTheme="minorHAnsi" w:hAnsiTheme="minorHAnsi" w:cs="Courier New"/>
+          <w:b/>
+        </w:rPr>
+        <w:t>.</w:t>
+      </w:r>
+    </w:p>
+    <w:p>
+      <w:pPr>
+        <w:rPr>
+          <w:rFonts w:asciiTheme="minorHAnsi" w:hAnsiTheme="minorHAnsi"/>
+        </w:rPr>
+      </w:pPr>
+      <w:r>
+        <w:rPr>
+          <w:rFonts w:ascii="Courier New" w:hAnsi="Courier New" w:cs="Courier New"/>
+          <w:b/>
+        </w:rPr>
+        <w:lastRenderedPageBreak/>
+        <w:t>Observación:</w:t>
+      </w:r>
+      <w:r>
+        <w:rPr>
+          <w:rFonts w:ascii="Courier New" w:hAnsi="Courier New" w:cs="Courier New"/>
+        </w:rPr>
+        <w:t xml:space="preserve"> </w:t>
+      </w:r>
+      <w:r>
+        <w:rPr>
+          <w:rFonts w:ascii="Courier New" w:hAnsi="Courier New" w:cs="Courier New"/>
+        </w:rPr>
+        <w:t xml:space="preserve">para buscar </w:t>
+      </w:r>
+      <w:r>
+        <w:rPr>
+          <w:rFonts w:ascii="Courier New" w:hAnsi="Courier New" w:cs="Courier New"/>
+        </w:rPr>
+        <w:t xml:space="preserve">palabras dentro del </w:t>
+      </w:r>
+      <w:r>
+        <w:rPr>
+          <w:rFonts w:ascii="Courier New" w:hAnsi="Courier New" w:cs="Courier New"/>
+        </w:rPr>
+        <w:t>archivo puedes usar (</w:t>
+      </w:r>
+      <w:proofErr w:type="spellStart"/>
+      <w:r>
+        <w:rPr>
+          <w:rFonts w:ascii="Courier New" w:hAnsi="Courier New" w:cs="Courier New"/>
+        </w:rPr>
+        <w:t>ctrl</w:t>
+      </w:r>
+      <w:proofErr w:type="spellEnd"/>
+      <w:r>
+        <w:rPr>
+          <w:rFonts w:ascii="Courier New" w:hAnsi="Courier New" w:cs="Courier New"/>
+        </w:rPr>
+        <w:t xml:space="preserve"> + f) o (</w:t>
+      </w:r>
+      <w:proofErr w:type="spellStart"/>
+      <w:r>
+        <w:rPr>
+          <w:rFonts w:ascii="Courier New" w:hAnsi="Courier New" w:cs="Courier New"/>
+        </w:rPr>
+        <w:t>ctrl</w:t>
+      </w:r>
+      <w:proofErr w:type="spellEnd"/>
+      <w:r>
+        <w:rPr>
+          <w:rFonts w:ascii="Courier New" w:hAnsi="Courier New" w:cs="Courier New"/>
+        </w:rPr>
+        <w:t xml:space="preserve"> + b) según tu editor de texto.</w:t>
+      </w:r>
+    </w:p>
+    <w:p>
+      <w:pPr>
+        <w:rPr>
+          <w:rFonts w:asciiTheme="minorHAnsi" w:hAnsiTheme="minorHAnsi"/>
+        </w:rPr>
+      </w:pPr>
+    </w:p>
+    <w:p>
+      <w:pPr>
+        <w:rPr>
+          <w:rFonts w:asciiTheme="minorHAnsi" w:hAnsiTheme="minorHAnsi"/>
+        </w:rPr>
+      </w:pPr>
+      <w:r>
+        <w:rPr>
+          <w:rFonts w:asciiTheme="minorHAnsi" w:hAnsiTheme="minorHAnsi"/>
+        </w:rPr>
+        <w:t xml:space="preserve">Luego en la </w:t>
+      </w:r>
+      <w:r>
+        <w:rPr>
+          <w:rFonts w:asciiTheme="minorHAnsi" w:hAnsiTheme="minorHAnsi"/>
+        </w:rPr>
+        <w:t>carpeta:</w:t>
+      </w:r>
+      <w:r>
+        <w:rPr>
+          <w:rFonts w:asciiTheme="minorHAnsi" w:hAnsiTheme="minorHAnsi"/>
+        </w:rPr>
+        <w:t xml:space="preserve"> </w:t>
+      </w:r>
+      <w:r>
+        <w:rPr>
+          <w:rFonts w:ascii="Courier New" w:hAnsi="Courier New" w:cs="Courier New"/>
+          <w:b/>
+        </w:rPr>
+        <w:t>C</w:t>
+      </w:r>
+      <w:proofErr w:type="gramStart"/>
+      <w:r>
+        <w:rPr>
+          <w:rFonts w:ascii="Courier New" w:hAnsi="Courier New" w:cs="Courier New"/>
+          <w:b/>
+        </w:rPr>
+        <w:t>:\</w:t>
+      </w:r>
+      <w:proofErr w:type="gramEnd"/>
+      <w:r>
+        <w:rPr>
+          <w:rFonts w:ascii="Courier New" w:hAnsi="Courier New" w:cs="Courier New"/>
+          <w:b/>
+        </w:rPr>
+        <w:t>xampp\php</w:t>
+      </w:r>
+      <w:r>
+        <w:rPr>
+          <w:rFonts w:asciiTheme="minorHAnsi" w:hAnsiTheme="minorHAnsi" w:cs="Courier New"/>
+          <w:b/>
+        </w:rPr>
+        <w:t xml:space="preserve">, </w:t>
+      </w:r>
+      <w:r>
+        <w:rPr>
+          <w:rFonts w:asciiTheme="minorHAnsi" w:hAnsiTheme="minorHAnsi"/>
+        </w:rPr>
+        <w:t>b</w:t>
+      </w:r>
+      <w:r>
+        <w:rPr>
+          <w:rFonts w:asciiTheme="minorHAnsi" w:hAnsiTheme="minorHAnsi"/>
+        </w:rPr>
+        <w:t xml:space="preserve">uscar el archivo </w:t>
+      </w:r>
+      <w:r>
+        <w:rPr>
+          <w:rFonts w:ascii="Courier New" w:hAnsi="Courier New" w:cs="Courier New"/>
+        </w:rPr>
+        <w:t>“</w:t>
+      </w:r>
+      <w:r>
+        <w:rPr>
+          <w:rFonts w:ascii="Courier New" w:hAnsi="Courier New" w:cs="Courier New"/>
+          <w:b/>
+        </w:rPr>
+        <w:t>php.ini”</w:t>
+      </w:r>
+      <w:r>
+        <w:rPr>
+          <w:rFonts w:asciiTheme="minorHAnsi" w:hAnsiTheme="minorHAnsi"/>
+        </w:rPr>
+        <w:t xml:space="preserve"> y</w:t>
+      </w:r>
+      <w:r>
+        <w:rPr>
+          <w:rFonts w:asciiTheme="minorHAnsi" w:hAnsiTheme="minorHAnsi"/>
+        </w:rPr>
+        <w:t xml:space="preserve"> agregar la siguiente línea</w:t>
+      </w:r>
+      <w:r>
+        <w:rPr>
+          <w:rFonts w:asciiTheme="minorHAnsi" w:hAnsiTheme="minorHAnsi"/>
+        </w:rPr>
+        <w:t xml:space="preserve">: </w:t>
+      </w:r>
+    </w:p>
+    <w:p>
+      <w:pPr>
         <w:jc w:val="center"/>
         <w:rPr>
-          <w:rFonts w:asciiTheme="minorHAnsi" w:hAnsiTheme="minorHAnsi" w:cs="Courier New"/>
-          <w:b/>
-        </w:rPr>
-      </w:pPr>
-    </w:p>
-    <w:p>
-      <w:pPr>
-        <w:rPr>
-          <w:rFonts w:asciiTheme="minorHAnsi" w:hAnsiTheme="minorHAnsi"/>
-        </w:rPr>
-      </w:pPr>
-      <w:r>
-        <w:rPr>
-          <w:rFonts w:asciiTheme="minorHAnsi" w:hAnsiTheme="minorHAnsi"/>
-        </w:rPr>
-        <w:t>Una vez</w:t>
-      </w:r>
-      <w:r>
-        <w:rPr>
-          <w:rFonts w:asciiTheme="minorHAnsi" w:hAnsiTheme="minorHAnsi"/>
+          <w:rFonts w:ascii="Courier New" w:hAnsi="Courier New" w:cs="Courier New"/>
+          <w:b/>
+        </w:rPr>
+      </w:pPr>
+      <w:proofErr w:type="gramStart"/>
+      <w:r>
+        <w:rPr>
+          <w:rFonts w:ascii="Courier New" w:hAnsi="Courier New" w:cs="Courier New"/>
+          <w:b/>
+        </w:rPr>
+        <w:t>extensión</w:t>
+      </w:r>
+      <w:proofErr w:type="gramEnd"/>
+      <w:r>
+        <w:rPr>
+          <w:rFonts w:ascii="Courier New" w:hAnsi="Courier New" w:cs="Courier New"/>
+          <w:b/>
         </w:rPr>
         <w:t xml:space="preserve"> </w:t>
       </w:r>
       <w:r>
         <w:rPr>
-          <w:rFonts w:asciiTheme="minorHAnsi" w:hAnsiTheme="minorHAnsi"/>
-        </w:rPr>
-        <w:t xml:space="preserve">descargado </w:t>
-      </w:r>
-      <w:r>
-        <w:rPr>
-          <w:rFonts w:asciiTheme="minorHAnsi" w:hAnsiTheme="minorHAnsi"/>
-        </w:rPr>
-        <w:t xml:space="preserve">el </w:t>
-      </w:r>
-      <w:proofErr w:type="spellStart"/>
-      <w:r>
-        <w:rPr>
-          <w:rFonts w:asciiTheme="minorHAnsi" w:hAnsiTheme="minorHAnsi"/>
-        </w:rPr>
-        <w:t>zip</w:t>
-      </w:r>
-      <w:proofErr w:type="spellEnd"/>
-      <w:r>
-        <w:rPr>
-          <w:rFonts w:asciiTheme="minorHAnsi" w:hAnsiTheme="minorHAnsi"/>
+          <w:rFonts w:ascii="Courier New" w:hAnsi="Courier New" w:cs="Courier New"/>
+          <w:b/>
+        </w:rPr>
+        <w:t>=</w:t>
+      </w:r>
+      <w:r>
+        <w:rPr>
+          <w:rFonts w:ascii="Courier New" w:hAnsi="Courier New" w:cs="Courier New"/>
+          <w:b/>
         </w:rPr>
         <w:t xml:space="preserve"> </w:t>
       </w:r>
       <w:r>
         <w:rPr>
-          <w:rFonts w:asciiTheme="minorHAnsi" w:hAnsiTheme="minorHAnsi"/>
-        </w:rPr>
-        <w:t>se debe descomprimir</w:t>
-      </w:r>
-      <w:r>
-        <w:rPr>
-          <w:rFonts w:asciiTheme="minorHAnsi" w:hAnsiTheme="minorHAnsi"/>
-        </w:rPr>
-        <w:t xml:space="preserve">, este caso </w:t>
-      </w:r>
-      <w:r>
-        <w:rPr>
-          <w:rFonts w:ascii="Courier New" w:hAnsi="Courier New" w:cs="Courier New"/>
-          <w:b/>
-        </w:rPr>
-        <w:t>“php_solr-2.4.0-5.6-ts-vc11-x86”</w:t>
-      </w:r>
-      <w:r>
-        <w:rPr>
-          <w:rFonts w:ascii="Courier New" w:hAnsi="Courier New" w:cs="Courier New"/>
-        </w:rPr>
-        <w:t xml:space="preserve"> </w:t>
-      </w:r>
-      <w:r>
-        <w:rPr>
-          <w:rFonts w:asciiTheme="minorHAnsi" w:hAnsiTheme="minorHAnsi"/>
-        </w:rPr>
-        <w:t>y copiar solo el archivo</w:t>
-      </w:r>
-      <w:r>
-        <w:rPr>
-          <w:rFonts w:asciiTheme="minorHAnsi" w:hAnsiTheme="minorHAnsi"/>
-        </w:rPr>
-        <w:t xml:space="preserve"> </w:t>
-      </w:r>
-      <w:r>
-        <w:rPr>
-          <w:rFonts w:ascii="Courier New" w:hAnsi="Courier New" w:cs="Courier New"/>
-          <w:b/>
-        </w:rPr>
-        <w:t>”php_solr.dll”</w:t>
-      </w:r>
-      <w:r>
-        <w:rPr>
-          <w:rFonts w:asciiTheme="minorHAnsi" w:hAnsiTheme="minorHAnsi" w:cs="Courier New"/>
-        </w:rPr>
-        <w:t xml:space="preserve"> </w:t>
-      </w:r>
-      <w:r>
-        <w:rPr>
-          <w:rFonts w:asciiTheme="minorHAnsi" w:hAnsiTheme="minorHAnsi"/>
-        </w:rPr>
-        <w:t xml:space="preserve">y copiar a la carpeta de configuración del servidor </w:t>
-      </w:r>
-      <w:proofErr w:type="spellStart"/>
-      <w:r>
-        <w:rPr>
-          <w:rFonts w:asciiTheme="minorHAnsi" w:hAnsiTheme="minorHAnsi"/>
-        </w:rPr>
-        <w:t>php</w:t>
-      </w:r>
-      <w:proofErr w:type="spellEnd"/>
-      <w:r>
-        <w:rPr>
-          <w:rFonts w:asciiTheme="minorHAnsi" w:hAnsiTheme="minorHAnsi"/>
-        </w:rPr>
-        <w:t xml:space="preserve"> en </w:t>
-      </w:r>
-      <w:r>
-        <w:rPr>
-          <w:rFonts w:asciiTheme="minorHAnsi" w:hAnsiTheme="minorHAnsi"/>
-        </w:rPr>
-        <w:t xml:space="preserve">este </w:t>
-      </w:r>
-      <w:r>
-        <w:rPr>
-          <w:rFonts w:asciiTheme="minorHAnsi" w:hAnsiTheme="minorHAnsi"/>
-        </w:rPr>
-        <w:t>caso</w:t>
-      </w:r>
-      <w:r>
-        <w:rPr>
-          <w:rFonts w:asciiTheme="minorHAnsi" w:hAnsiTheme="minorHAnsi"/>
-        </w:rPr>
-        <w:t xml:space="preserve">: </w:t>
-      </w:r>
-      <w:r>
-        <w:rPr>
-          <w:rFonts w:ascii="Courier New" w:hAnsi="Courier New" w:cs="Courier New"/>
-          <w:b/>
-        </w:rPr>
-        <w:t>C:\xampp\php\ext</w:t>
-      </w:r>
-      <w:r>
-        <w:rPr>
-          <w:rFonts w:asciiTheme="minorHAnsi" w:hAnsiTheme="minorHAnsi" w:cs="Courier New"/>
-          <w:b/>
-        </w:rPr>
-        <w:t>.</w:t>
-      </w:r>
-    </w:p>
-    <w:p>
-      <w:pPr>
-        <w:rPr>
-          <w:rFonts w:asciiTheme="minorHAnsi" w:hAnsiTheme="minorHAnsi"/>
-        </w:rPr>
-      </w:pPr>
-      <w:r>
-        <w:rPr>
-          <w:rFonts w:asciiTheme="minorHAnsi" w:hAnsiTheme="minorHAnsi"/>
-        </w:rPr>
-        <w:t xml:space="preserve">Luego en la carpeta </w:t>
-      </w:r>
-      <w:r>
-        <w:rPr>
-          <w:rFonts w:asciiTheme="minorHAnsi" w:hAnsiTheme="minorHAnsi"/>
-        </w:rPr>
-        <w:t xml:space="preserve">: </w:t>
-      </w:r>
-      <w:r>
-        <w:rPr>
-          <w:rFonts w:ascii="Courier New" w:hAnsi="Courier New" w:cs="Courier New"/>
-          <w:b/>
-        </w:rPr>
-        <w:t>C:\xampp\php</w:t>
-      </w:r>
-      <w:r>
-        <w:rPr>
-          <w:rFonts w:asciiTheme="minorHAnsi" w:hAnsiTheme="minorHAnsi" w:cs="Courier New"/>
-          <w:b/>
-        </w:rPr>
-        <w:t xml:space="preserve">, </w:t>
-      </w:r>
-      <w:r>
-        <w:rPr>
-          <w:rFonts w:asciiTheme="minorHAnsi" w:hAnsiTheme="minorHAnsi"/>
-        </w:rPr>
-        <w:t>b</w:t>
-      </w:r>
-      <w:r>
-        <w:rPr>
-          <w:rFonts w:asciiTheme="minorHAnsi" w:hAnsiTheme="minorHAnsi"/>
-        </w:rPr>
-        <w:t xml:space="preserve">uscar el archivo </w:t>
-      </w:r>
-      <w:r>
-        <w:rPr>
-          <w:rFonts w:ascii="Courier New" w:hAnsi="Courier New" w:cs="Courier New"/>
-        </w:rPr>
-        <w:t>“</w:t>
-      </w:r>
-      <w:r>
-        <w:rPr>
-          <w:rFonts w:ascii="Courier New" w:hAnsi="Courier New" w:cs="Courier New"/>
-          <w:b/>
-        </w:rPr>
-        <w:t>php.ini”</w:t>
-      </w:r>
-      <w:r>
-        <w:rPr>
-          <w:rFonts w:asciiTheme="minorHAnsi" w:hAnsiTheme="minorHAnsi"/>
-        </w:rPr>
-        <w:t xml:space="preserve"> y</w:t>
-      </w:r>
-      <w:r>
-        <w:rPr>
-          <w:rFonts w:asciiTheme="minorHAnsi" w:hAnsiTheme="minorHAnsi"/>
-        </w:rPr>
-        <w:t xml:space="preserve"> agregar la siguiente línea</w:t>
-      </w:r>
-      <w:r>
-        <w:rPr>
-          <w:rFonts w:asciiTheme="minorHAnsi" w:hAnsiTheme="minorHAnsi"/>
-        </w:rPr>
-        <w:t xml:space="preserve">: </w:t>
-      </w:r>
-    </w:p>
-    <w:p>
-      <w:pPr>
-        <w:jc w:val="center"/>
-        <w:rPr>
-          <w:rFonts w:ascii="Courier New" w:hAnsi="Courier New" w:cs="Courier New"/>
-          <w:b/>
-        </w:rPr>
-      </w:pPr>
-      <w:r>
-        <w:rPr>
-          <w:rFonts w:ascii="Courier New" w:hAnsi="Courier New" w:cs="Courier New"/>
-          <w:b/>
-        </w:rPr>
-        <w:t>extension=php_solr.dll</w:t>
-      </w:r>
-    </w:p>
-    <w:p>
-      <w:pPr>
-        <w:rPr>
-          <w:rFonts w:asciiTheme="minorHAnsi" w:hAnsiTheme="minorHAnsi"/>
-        </w:rPr>
-      </w:pPr>
-    </w:p>
-    <w:p>
-      <w:pPr>
-        <w:rPr>
-          <w:rFonts w:asciiTheme="minorHAnsi" w:hAnsiTheme="minorHAnsi"/>
-        </w:rPr>
-      </w:pPr>
-    </w:p>
-    <w:p>
-      <w:pPr>
-        <w:rPr>
-          <w:rFonts w:asciiTheme="minorHAnsi" w:hAnsiTheme="minorHAnsi"/>
-        </w:rPr>
-      </w:pPr>
-    </w:p>
-    <w:p>
-      <w:pPr>
-        <w:rPr>
-          <w:rFonts w:asciiTheme="minorHAnsi" w:hAnsiTheme="minorHAnsi"/>
-        </w:rPr>
-      </w:pPr>
-    </w:p>
-    <w:p>
-      <w:pPr>
-        <w:rPr>
-          <w:rFonts w:asciiTheme="minorHAnsi" w:hAnsiTheme="minorHAnsi"/>
-        </w:rPr>
-      </w:pPr>
-    </w:p>
-    <w:p>
-      <w:pPr>
-        <w:rPr>
-          <w:rFonts w:asciiTheme="minorHAnsi" w:hAnsiTheme="minorHAnsi"/>
-        </w:rPr>
-      </w:pPr>
-    </w:p>
-    <w:p>
-      <w:pPr>
-        <w:rPr>
-          <w:rFonts w:asciiTheme="minorHAnsi" w:hAnsiTheme="minorHAnsi"/>
-        </w:rPr>
-      </w:pPr>
-    </w:p>
-    <w:p>
-      <w:pPr>
-        <w:rPr>
-          <w:rFonts w:asciiTheme="minorHAnsi" w:hAnsiTheme="minorHAnsi"/>
-        </w:rPr>
-      </w:pPr>
-    </w:p>
-    <w:p>
-      <w:pPr>
-        <w:rPr>
-          <w:rFonts w:asciiTheme="minorHAnsi" w:hAnsiTheme="minorHAnsi"/>
-        </w:rPr>
-      </w:pPr>
-    </w:p>
-    <w:p>
-      <w:pPr>
-        <w:rPr>
-          <w:rFonts w:asciiTheme="minorHAnsi" w:hAnsiTheme="minorHAnsi"/>
-        </w:rPr>
-      </w:pPr>
-    </w:p>
-    <w:p>
-      <w:pPr>
-        <w:rPr>
-          <w:rFonts w:asciiTheme="minorHAnsi" w:hAnsiTheme="minorHAnsi"/>
-        </w:rPr>
-      </w:pPr>
-    </w:p>
-    <w:p>
-      <w:pPr>
-        <w:rPr>
-          <w:rFonts w:asciiTheme="minorHAnsi" w:hAnsiTheme="minorHAnsi"/>
-        </w:rPr>
-      </w:pPr>
-      <w:r>
-        <w:rPr>
-          <w:rFonts w:asciiTheme="minorHAnsi" w:hAnsiTheme="minorHAnsi" w:cs="Courier New"/>
+          <w:rFonts w:ascii="Courier New" w:hAnsi="Courier New" w:cs="Courier New"/>
+          <w:b/>
+        </w:rPr>
+        <w:t>php_solr.dll</w:t>
+      </w:r>
+    </w:p>
+    <w:p>
+      <w:pPr>
+        <w:rPr>
+          <w:rFonts w:ascii="Courier New" w:hAnsi="Courier New" w:cs="Courier New"/>
+        </w:rPr>
+      </w:pPr>
+      <w:r>
+        <w:rPr>
+          <w:rFonts w:asciiTheme="minorHAnsi" w:hAnsiTheme="minorHAnsi"/>
           <w:b/>
           <w:noProof/>
         </w:rPr>
-        <w:lastRenderedPageBreak/>
-        <mc:AlternateContent>
-          <mc:Choice Requires="wps">
-            <w:drawing>
-              <wp:anchor distT="0" distB="0" distL="114300" distR="114300" simplePos="0" relativeHeight="251668992" behindDoc="0" locked="0" layoutInCell="1" allowOverlap="1" wp14:anchorId="05E0A89E" wp14:editId="16B16415">
-                <wp:simplePos x="0" y="0"/>
-                <wp:positionH relativeFrom="column">
-                  <wp:posOffset>548640</wp:posOffset>
-                </wp:positionH>
-                <wp:positionV relativeFrom="paragraph">
-                  <wp:posOffset>6415405</wp:posOffset>
-                </wp:positionV>
-                <wp:extent cx="1504950" cy="161925"/>
-                <wp:effectExtent l="0" t="0" r="19050" b="28575"/>
-                <wp:wrapNone/>
-                <wp:docPr id="8" name="Rectángulo 8"/>
-                <wp:cNvGraphicFramePr/>
-                <a:graphic xmlns:a="http://schemas.openxmlformats.org/drawingml/2006/main">
-                  <a:graphicData uri="http://schemas.microsoft.com/office/word/2010/wordprocessingShape">
-                    <wps:wsp>
-                      <wps:cNvSpPr/>
-                      <wps:spPr>
-                        <a:xfrm>
-                          <a:off x="0" y="0"/>
-                          <a:ext cx="1504950" cy="161925"/>
-                        </a:xfrm>
-                        <a:prstGeom prst="rect">
-                          <a:avLst/>
-                        </a:prstGeom>
-                        <a:noFill/>
-                        <a:ln>
-                          <a:solidFill>
-                            <a:srgbClr val="FF0000"/>
-                          </a:solidFill>
-                        </a:ln>
-                      </wps:spPr>
-                      <wps:style>
-                        <a:lnRef idx="3">
-                          <a:schemeClr val="lt1"/>
-                        </a:lnRef>
-                        <a:fillRef idx="1">
-                          <a:schemeClr val="accent2"/>
-                        </a:fillRef>
-                        <a:effectRef idx="1">
-                          <a:schemeClr val="accent2"/>
-                        </a:effectRef>
-                        <a:fontRef idx="minor">
-                          <a:schemeClr val="lt1"/>
-                        </a:fontRef>
-                      </wps:style>
-                      <wps:bodyPr rot="0" spcFirstLastPara="0" vertOverflow="overflow" horzOverflow="overflow" vert="horz" wrap="square" lIns="91440" tIns="45720" rIns="91440" bIns="45720" numCol="1" spcCol="0" rtlCol="0" fromWordArt="0" anchor="ctr" anchorCtr="0" forceAA="0" compatLnSpc="1">
-                        <a:prstTxWarp prst="textNoShape">
-                          <a:avLst/>
-                        </a:prstTxWarp>
-                        <a:noAutofit/>
-                      </wps:bodyPr>
-                    </wps:wsp>
-                  </a:graphicData>
-                </a:graphic>
-                <wp14:sizeRelH relativeFrom="margin">
-                  <wp14:pctWidth>0</wp14:pctWidth>
-                </wp14:sizeRelH>
-                <wp14:sizeRelV relativeFrom="margin">
-                  <wp14:pctHeight>0</wp14:pctHeight>
-                </wp14:sizeRelV>
-              </wp:anchor>
-            </w:drawing>
-          </mc:Choice>
-          <mc:Fallback>
-            <w:pict>
-              <v:rect w14:anchorId="3EA1DF2F" id="Rectángulo 8" o:spid="_x0000_s1026" style="position:absolute;margin-left:43.2pt;margin-top:505.15pt;width:118.5pt;height:12.75pt;z-index:251668992;visibility:visible;mso-wrap-style:square;mso-width-percent:0;mso-height-percent:0;mso-wrap-distance-left:9pt;mso-wrap-distance-top:0;mso-wrap-distance-right:9pt;mso-wrap-distance-bottom:0;mso-position-horizontal:absolute;mso-position-horizontal-relative:text;mso-position-vertical:absolute;mso-position-vertical-relative:text;mso-width-percent:0;mso-height-percent:0;mso-width-relative:margin;mso-height-relative:margin;v-text-anchor:middle" o:gfxdata="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" filled="f" strokecolor="red" strokeweight="1.5pt"/>
-            </w:pict>
-          </mc:Fallback>
-        </mc:AlternateContent>
-      </w:r>
-      <w:r>
-        <w:rPr>
-          <w:rFonts w:asciiTheme="minorHAnsi" w:hAnsiTheme="minorHAnsi"/>
-          <w:noProof/>
-        </w:rPr>
         <w:drawing>
-          <wp:anchor distT="0" distB="0" distL="114300" distR="114300" simplePos="0" relativeHeight="251663872" behindDoc="0" locked="0" layoutInCell="1" allowOverlap="1">
+          <wp:anchor distT="0" distB="0" distL="114300" distR="114300" simplePos="0" relativeHeight="251663872" behindDoc="0" locked="0" layoutInCell="1" allowOverlap="1" wp14:anchorId="7D18DE3A" wp14:editId="3E1253AD">
             <wp:simplePos x="0" y="0"/>
             <wp:positionH relativeFrom="column">
-              <wp:posOffset>605790</wp:posOffset>
+              <wp:posOffset>-308610</wp:posOffset>
             </wp:positionH>
             <wp:positionV relativeFrom="paragraph">
-              <wp:posOffset>367030</wp:posOffset>
+              <wp:posOffset>957580</wp:posOffset>
             </wp:positionV>
-            <wp:extent cx="4610100" cy="6219825"/>
+            <wp:extent cx="6483350" cy="3533775"/>
             <wp:effectExtent l="0" t="0" r="0" b="9525"/>
             <wp:wrapTopAndBottom/>
             <wp:docPr id="2" name="image04.png"/>
@@ -2925,20 +3251,20 @@
                     <pic:cNvPicPr preferRelativeResize="0"/>
                   </pic:nvPicPr>
                   <pic:blipFill rotWithShape="1">
-                    <a:blip r:embed="rId8">
+                    <a:blip r:embed="rId9">
                       <a:extLst>
                         <a:ext uri="{28A0092B-C50C-407E-A947-70E740481C1C}">
                           <a14:useLocalDpi xmlns:a14="http://schemas.microsoft.com/office/drawing/2010/main" val="0"/>
                         </a:ext>
                       </a:extLst>
                     </a:blip>
-                    <a:srcRect l="3556" t="9560" r="64912" b="5676"/>
+                    <a:srcRect l="3556" t="9560" r="64912" b="55368"/>
                     <a:stretch/>
                   </pic:blipFill>
                   <pic:spPr bwMode="auto">
                     <a:xfrm>
                       <a:off x="0" y="0"/>
-                      <a:ext cx="4610100" cy="6219825"/>
+                      <a:ext cx="6483350" cy="3533775"/>
                     </a:xfrm>
                     <a:prstGeom prst="rect">
                       <a:avLst/>
@@ -2966,22 +3292,42 @@
       </w:r>
       <w:r>
         <w:rPr>
-          <w:rFonts w:asciiTheme="minorHAnsi" w:hAnsiTheme="minorHAnsi"/>
-        </w:rPr>
-        <w:t>C</w:t>
-      </w:r>
-      <w:r>
-        <w:rPr>
-          <w:rFonts w:asciiTheme="minorHAnsi" w:hAnsiTheme="minorHAnsi"/>
-        </w:rPr>
-        <w:t>omo se muestra a continuación</w:t>
-      </w:r>
-      <w:r>
-        <w:rPr>
-          <w:rFonts w:asciiTheme="minorHAnsi" w:hAnsiTheme="minorHAnsi"/>
-        </w:rPr>
-        <w:t xml:space="preserve">: </w:t>
-      </w:r>
+          <w:rFonts w:ascii="Courier New" w:hAnsi="Courier New" w:cs="Courier New"/>
+          <w:b/>
+        </w:rPr>
+        <w:t>Observación:</w:t>
+      </w:r>
+      <w:r>
+        <w:rPr>
+          <w:rFonts w:ascii="Courier New" w:hAnsi="Courier New" w:cs="Courier New"/>
+        </w:rPr>
+        <w:t xml:space="preserve"> Para conservar el orden del archivo recomendable insertar esta línea </w:t>
+      </w:r>
+      <w:r>
+        <w:rPr>
+          <w:rFonts w:ascii="Courier New" w:hAnsi="Courier New" w:cs="Courier New"/>
+        </w:rPr>
+        <w:t>desde</w:t>
+      </w:r>
+      <w:r>
+        <w:rPr>
+          <w:rFonts w:ascii="Courier New" w:hAnsi="Courier New" w:cs="Courier New"/>
+        </w:rPr>
+        <w:t xml:space="preserve"> la línea 875 en adelante junto a las demás</w:t>
+      </w:r>
+      <w:r>
+        <w:rPr>
+          <w:rFonts w:ascii="Courier New" w:hAnsi="Courier New" w:cs="Courier New"/>
+        </w:rPr>
+        <w:t>.</w:t>
+      </w:r>
+    </w:p>
+    <w:p>
+      <w:pPr>
+        <w:rPr>
+          <w:rFonts w:asciiTheme="minorHAnsi" w:hAnsiTheme="minorHAnsi"/>
+        </w:rPr>
+      </w:pPr>
     </w:p>
     <w:p>
       <w:pPr>
@@ -3042,89 +3388,113 @@
     </w:p>
     <w:p>
       <w:pPr>
-        <w:spacing w:after="220"/>
         <w:jc w:val="center"/>
         <w:rPr>
-          <w:rFonts w:asciiTheme="minorHAnsi" w:hAnsiTheme="minorHAnsi"/>
-          <w:lang w:val="en-US"/>
-        </w:rPr>
-      </w:pPr>
-      <w:proofErr w:type="spellStart"/>
-      <w:r>
-        <w:rPr>
-          <w:rFonts w:asciiTheme="minorHAnsi" w:eastAsia="Consolas" w:hAnsiTheme="minorHAnsi" w:cs="Consolas"/>
-          <w:color w:val="303336"/>
-          <w:sz w:val="20"/>
-          <w:szCs w:val="20"/>
-          <w:shd w:val="clear" w:color="auto" w:fill="EFF0F1"/>
-          <w:lang w:val="en-US"/>
+          <w:rFonts w:ascii="Courier New" w:hAnsi="Courier New" w:cs="Courier New"/>
+          <w:b/>
+        </w:rPr>
+      </w:pPr>
+      <w:proofErr w:type="spellStart"/>
+      <w:r>
+        <w:rPr>
+          <w:rFonts w:ascii="Courier New" w:hAnsi="Courier New" w:cs="Courier New"/>
+          <w:b/>
         </w:rPr>
         <w:t>upload_max_filesize</w:t>
       </w:r>
       <w:proofErr w:type="spellEnd"/>
       <w:r>
         <w:rPr>
-          <w:rFonts w:asciiTheme="minorHAnsi" w:eastAsia="Consolas" w:hAnsiTheme="minorHAnsi" w:cs="Consolas"/>
-          <w:color w:val="303336"/>
-          <w:sz w:val="20"/>
-          <w:szCs w:val="20"/>
-          <w:shd w:val="clear" w:color="auto" w:fill="EFF0F1"/>
-          <w:lang w:val="en-US"/>
+          <w:rFonts w:ascii="Courier New" w:hAnsi="Courier New" w:cs="Courier New"/>
+          <w:b/>
+        </w:rPr>
+        <w:t xml:space="preserve"> </w:t>
+      </w:r>
+      <w:r>
+        <w:rPr>
+          <w:rFonts w:ascii="Courier New" w:hAnsi="Courier New" w:cs="Courier New"/>
+          <w:b/>
+        </w:rPr>
+        <w:t>=</w:t>
+      </w:r>
+      <w:r>
+        <w:rPr>
+          <w:rFonts w:ascii="Courier New" w:hAnsi="Courier New" w:cs="Courier New"/>
+          <w:b/>
+        </w:rPr>
+        <w:t xml:space="preserve"> 40M</w:t>
+      </w:r>
+    </w:p>
+    <w:p>
+      <w:pPr>
+        <w:jc w:val="center"/>
+        <w:rPr>
+          <w:rFonts w:ascii="Courier New" w:hAnsi="Courier New" w:cs="Courier New"/>
+          <w:b/>
+        </w:rPr>
+      </w:pPr>
+      <w:proofErr w:type="spellStart"/>
+      <w:r>
+        <w:rPr>
+          <w:rFonts w:ascii="Courier New" w:hAnsi="Courier New" w:cs="Courier New"/>
+          <w:b/>
+        </w:rPr>
+        <w:t>post_max_size</w:t>
+      </w:r>
+      <w:proofErr w:type="spellEnd"/>
+      <w:r>
+        <w:rPr>
+          <w:rFonts w:ascii="Courier New" w:hAnsi="Courier New" w:cs="Courier New"/>
+          <w:b/>
         </w:rPr>
         <w:t xml:space="preserve"> = 40M</w:t>
       </w:r>
-      <w:r>
-        <w:rPr>
-          <w:rFonts w:asciiTheme="minorHAnsi" w:hAnsiTheme="minorHAnsi"/>
-          <w:lang w:val="en-US"/>
-        </w:rPr>
-        <w:br/>
-      </w:r>
-      <w:proofErr w:type="spellStart"/>
-      <w:r>
-        <w:rPr>
-          <w:rFonts w:asciiTheme="minorHAnsi" w:eastAsia="Consolas" w:hAnsiTheme="minorHAnsi" w:cs="Consolas"/>
-          <w:color w:val="303336"/>
-          <w:sz w:val="20"/>
-          <w:szCs w:val="20"/>
-          <w:shd w:val="clear" w:color="auto" w:fill="EFF0F1"/>
-          <w:lang w:val="en-US"/>
-        </w:rPr>
-        <w:t>post_max_size</w:t>
-      </w:r>
-      <w:proofErr w:type="spellEnd"/>
-      <w:r>
-        <w:rPr>
-          <w:rFonts w:asciiTheme="minorHAnsi" w:eastAsia="Consolas" w:hAnsiTheme="minorHAnsi" w:cs="Consolas"/>
-          <w:color w:val="303336"/>
-          <w:sz w:val="20"/>
-          <w:szCs w:val="20"/>
-          <w:shd w:val="clear" w:color="auto" w:fill="EFF0F1"/>
-          <w:lang w:val="en-US"/>
-        </w:rPr>
-        <w:t xml:space="preserve"> = 40M</w:t>
-      </w:r>
-    </w:p>
-    <w:p>
-      <w:pPr>
-        <w:rPr>
-          <w:rFonts w:asciiTheme="minorHAnsi" w:hAnsiTheme="minorHAnsi"/>
-          <w:lang w:val="en-US"/>
-        </w:rPr>
-      </w:pPr>
-    </w:p>
-    <w:p>
-      <w:pPr>
-        <w:rPr>
-          <w:rFonts w:asciiTheme="minorHAnsi" w:hAnsiTheme="minorHAnsi"/>
-        </w:rPr>
-      </w:pPr>
-      <w:r>
-        <w:rPr>
-          <w:rFonts w:asciiTheme="minorHAnsi" w:hAnsiTheme="minorHAnsi"/>
+    </w:p>
+    <w:p>
+      <w:pPr>
+        <w:rPr>
+          <w:rFonts w:asciiTheme="minorHAnsi" w:hAnsiTheme="minorHAnsi"/>
+        </w:rPr>
+      </w:pPr>
+      <w:r>
+        <w:rPr>
+          <w:rFonts w:asciiTheme="minorHAnsi" w:hAnsiTheme="minorHAnsi"/>
+        </w:rPr>
+        <w:t xml:space="preserve">Luego reiniciar el servidor </w:t>
+      </w:r>
+      <w:r>
+        <w:rPr>
+          <w:rFonts w:asciiTheme="minorHAnsi" w:hAnsiTheme="minorHAnsi"/>
+        </w:rPr>
+        <w:t>PHP</w:t>
+      </w:r>
+      <w:r>
+        <w:rPr>
+          <w:rFonts w:asciiTheme="minorHAnsi" w:hAnsiTheme="minorHAnsi"/>
+        </w:rPr>
+        <w:t xml:space="preserve"> (En caso de usar XAMPP, abrir todo de nuevo)</w:t>
+      </w:r>
+      <w:r>
+        <w:rPr>
+          <w:rFonts w:asciiTheme="minorHAnsi" w:hAnsiTheme="minorHAnsi"/>
+        </w:rPr>
+        <w:t>.</w:t>
+      </w:r>
+    </w:p>
+    <w:p>
+      <w:pPr>
+        <w:jc w:val="both"/>
+        <w:rPr>
+          <w:rFonts w:asciiTheme="minorHAnsi" w:hAnsiTheme="minorHAnsi"/>
+        </w:rPr>
+      </w:pPr>
+      <w:r>
+        <w:rPr>
+          <w:rFonts w:asciiTheme="minorHAnsi" w:hAnsiTheme="minorHAnsi"/>
+          <w:b/>
         </w:rPr>
         <w:lastRenderedPageBreak/>
-        <w:t>Luego reiniciar el servidor</w:t>
+        <w:t>NOTA:</w:t>
       </w:r>
       <w:r>
         <w:rPr>
@@ -3136,29 +3506,103 @@
         <w:rPr>
           <w:rFonts w:asciiTheme="minorHAnsi" w:hAnsiTheme="minorHAnsi"/>
         </w:rPr>
-        <w:t>PHP</w:t>
-      </w:r>
-      <w:r>
-        <w:rPr>
-          <w:rFonts w:asciiTheme="minorHAnsi" w:hAnsiTheme="minorHAnsi"/>
-        </w:rPr>
-        <w:t>.</w:t>
-      </w:r>
-    </w:p>
-    <w:p>
-      <w:pPr>
-        <w:jc w:val="both"/>
-        <w:rPr>
-          <w:rFonts w:asciiTheme="minorHAnsi" w:hAnsiTheme="minorHAnsi"/>
-        </w:rPr>
-      </w:pPr>
-      <w:r>
-        <w:rPr>
-          <w:rFonts w:asciiTheme="minorHAnsi" w:hAnsiTheme="minorHAnsi"/>
-          <w:b/>
-        </w:rPr>
-        <w:t>NOTA:</w:t>
-      </w:r>
+        <w:t>Si al iniciarse el servidor se muestra algún mensaje emergente</w:t>
+      </w:r>
+      <w:r>
+        <w:rPr>
+          <w:rFonts w:asciiTheme="minorHAnsi" w:hAnsiTheme="minorHAnsi"/>
+        </w:rPr>
+        <w:t xml:space="preserve">, </w:t>
+      </w:r>
+      <w:r>
+        <w:rPr>
+          <w:rFonts w:asciiTheme="minorHAnsi" w:hAnsiTheme="minorHAnsi"/>
+        </w:rPr>
+        <w:t xml:space="preserve">quiere decir que ha conflictos con la dll y debe </w:t>
+      </w:r>
+      <w:r>
+        <w:rPr>
+          <w:rFonts w:asciiTheme="minorHAnsi" w:hAnsiTheme="minorHAnsi"/>
+        </w:rPr>
+        <w:t xml:space="preserve">ser reemplazada por la correcta. Se debe </w:t>
+      </w:r>
+      <w:r>
+        <w:rPr>
+          <w:rFonts w:asciiTheme="minorHAnsi" w:hAnsiTheme="minorHAnsi"/>
+        </w:rPr>
+        <w:t>tener en cuenta</w:t>
+      </w:r>
+      <w:r>
+        <w:rPr>
+          <w:rFonts w:asciiTheme="minorHAnsi" w:hAnsiTheme="minorHAnsi"/>
+        </w:rPr>
+        <w:t>, como se dijo anteriormente tanto la versión de servidor como la</w:t>
+      </w:r>
+      <w:r>
+        <w:rPr>
+          <w:rFonts w:asciiTheme="minorHAnsi" w:hAnsiTheme="minorHAnsi"/>
+        </w:rPr>
+        <w:t xml:space="preserve"> arquitectura del procesador </w:t>
+      </w:r>
+      <w:r>
+        <w:rPr>
+          <w:rFonts w:asciiTheme="minorHAnsi" w:hAnsiTheme="minorHAnsi"/>
+        </w:rPr>
+        <w:t>(</w:t>
+      </w:r>
+      <w:r>
+        <w:rPr>
+          <w:rFonts w:asciiTheme="minorHAnsi" w:hAnsiTheme="minorHAnsi"/>
+        </w:rPr>
+        <w:t>x86 o x64</w:t>
+      </w:r>
+      <w:r>
+        <w:rPr>
+          <w:rFonts w:asciiTheme="minorHAnsi" w:hAnsiTheme="minorHAnsi"/>
+        </w:rPr>
+        <w:t>).</w:t>
+      </w:r>
+    </w:p>
+    <w:p>
+      <w:pPr>
+        <w:rPr>
+          <w:rFonts w:asciiTheme="minorHAnsi" w:hAnsiTheme="minorHAnsi"/>
+        </w:rPr>
+      </w:pPr>
+      <w:r>
+        <w:rPr>
+          <w:rFonts w:asciiTheme="minorHAnsi" w:hAnsiTheme="minorHAnsi"/>
+        </w:rPr>
+        <w:t xml:space="preserve">Para comprobar la versión de </w:t>
+      </w:r>
+      <w:proofErr w:type="spellStart"/>
+      <w:r>
+        <w:rPr>
+          <w:rFonts w:asciiTheme="minorHAnsi" w:hAnsiTheme="minorHAnsi"/>
+        </w:rPr>
+        <w:t>solr</w:t>
+      </w:r>
+      <w:proofErr w:type="spellEnd"/>
+      <w:r>
+        <w:rPr>
+          <w:rFonts w:asciiTheme="minorHAnsi" w:hAnsiTheme="minorHAnsi"/>
+        </w:rPr>
+        <w:t>, crear u</w:t>
+      </w:r>
+      <w:r>
+        <w:rPr>
+          <w:rFonts w:asciiTheme="minorHAnsi" w:hAnsiTheme="minorHAnsi"/>
+        </w:rPr>
+        <w:t>n archivo .</w:t>
+      </w:r>
+      <w:proofErr w:type="spellStart"/>
+      <w:r>
+        <w:rPr>
+          <w:rFonts w:asciiTheme="minorHAnsi" w:hAnsiTheme="minorHAnsi"/>
+        </w:rPr>
+        <w:t>php</w:t>
+      </w:r>
+      <w:proofErr w:type="spellEnd"/>
       <w:r>
         <w:rPr>
           <w:rFonts w:asciiTheme="minorHAnsi" w:hAnsiTheme="minorHAnsi"/>
@@ -3169,107 +3613,15 @@
         <w:rPr>
           <w:rFonts w:asciiTheme="minorHAnsi" w:hAnsiTheme="minorHAnsi"/>
         </w:rPr>
-        <w:t>Si al iniciarse el servidor se muestra algún mensaje emergente</w:t>
-      </w:r>
-      <w:r>
-        <w:rPr>
-          <w:rFonts w:asciiTheme="minorHAnsi" w:hAnsiTheme="minorHAnsi"/>
-        </w:rPr>
-        <w:t xml:space="preserve">, </w:t>
-      </w:r>
-      <w:r>
-        <w:rPr>
-          <w:rFonts w:asciiTheme="minorHAnsi" w:hAnsiTheme="minorHAnsi"/>
-        </w:rPr>
-        <w:t xml:space="preserve">quiere decir que ha conflictos con la dll y debe </w:t>
-      </w:r>
-      <w:r>
-        <w:rPr>
-          <w:rFonts w:asciiTheme="minorHAnsi" w:hAnsiTheme="minorHAnsi"/>
-        </w:rPr>
-        <w:t xml:space="preserve">ser reemplazada por la correcta. Se debe </w:t>
-      </w:r>
-      <w:r>
-        <w:rPr>
-          <w:rFonts w:asciiTheme="minorHAnsi" w:hAnsiTheme="minorHAnsi"/>
-        </w:rPr>
-        <w:t>tener en cuenta</w:t>
-      </w:r>
-      <w:r>
-        <w:rPr>
-          <w:rFonts w:asciiTheme="minorHAnsi" w:hAnsiTheme="minorHAnsi"/>
-        </w:rPr>
-        <w:t>, como se dijo anteriormente tanto la versión de servidor como la</w:t>
-      </w:r>
-      <w:r>
-        <w:rPr>
-          <w:rFonts w:asciiTheme="minorHAnsi" w:hAnsiTheme="minorHAnsi"/>
-        </w:rPr>
-        <w:t xml:space="preserve"> arquitectura del procesador </w:t>
-      </w:r>
-      <w:r>
-        <w:rPr>
-          <w:rFonts w:asciiTheme="minorHAnsi" w:hAnsiTheme="minorHAnsi"/>
-        </w:rPr>
-        <w:t>(</w:t>
-      </w:r>
-      <w:r>
-        <w:rPr>
-          <w:rFonts w:asciiTheme="minorHAnsi" w:hAnsiTheme="minorHAnsi"/>
-        </w:rPr>
-        <w:t>x86 o x64</w:t>
-      </w:r>
-      <w:r>
-        <w:rPr>
-          <w:rFonts w:asciiTheme="minorHAnsi" w:hAnsiTheme="minorHAnsi"/>
-        </w:rPr>
-        <w:t>).</w:t>
-      </w:r>
-    </w:p>
-    <w:p>
-      <w:pPr>
-        <w:rPr>
-          <w:rFonts w:asciiTheme="minorHAnsi" w:hAnsiTheme="minorHAnsi"/>
-        </w:rPr>
-      </w:pPr>
-      <w:r>
-        <w:rPr>
-          <w:rFonts w:asciiTheme="minorHAnsi" w:hAnsiTheme="minorHAnsi"/>
-        </w:rPr>
-        <w:t xml:space="preserve">Para comprobar la versión de </w:t>
-      </w:r>
-      <w:proofErr w:type="spellStart"/>
-      <w:r>
-        <w:rPr>
-          <w:rFonts w:asciiTheme="minorHAnsi" w:hAnsiTheme="minorHAnsi"/>
-        </w:rPr>
-        <w:t>s</w:t>
-      </w:r>
-      <w:r>
-        <w:rPr>
-          <w:rFonts w:asciiTheme="minorHAnsi" w:hAnsiTheme="minorHAnsi"/>
-        </w:rPr>
-        <w:t>olr</w:t>
-      </w:r>
-      <w:proofErr w:type="spellEnd"/>
-      <w:r>
-        <w:rPr>
-          <w:rFonts w:asciiTheme="minorHAnsi" w:hAnsiTheme="minorHAnsi"/>
-        </w:rPr>
-        <w:t>, crear u</w:t>
-      </w:r>
-      <w:r>
-        <w:rPr>
-          <w:rFonts w:asciiTheme="minorHAnsi" w:hAnsiTheme="minorHAnsi"/>
-        </w:rPr>
-        <w:t>n archivo .</w:t>
-      </w:r>
-      <w:proofErr w:type="spellStart"/>
-      <w:r>
-        <w:rPr>
-          <w:rFonts w:asciiTheme="minorHAnsi" w:hAnsiTheme="minorHAnsi"/>
-        </w:rPr>
-        <w:t>php</w:t>
+        <w:t xml:space="preserve">en la carpeta </w:t>
+      </w:r>
+      <w:proofErr w:type="spellStart"/>
+      <w:r>
+        <w:rPr>
+          <w:rFonts w:asciiTheme="minorHAnsi" w:hAnsiTheme="minorHAnsi"/>
+          <w:b/>
+        </w:rPr>
+        <w:t>htdocs</w:t>
       </w:r>
       <w:proofErr w:type="spellEnd"/>
       <w:r>
@@ -3282,27 +3634,6 @@
         <w:rPr>
           <w:rFonts w:asciiTheme="minorHAnsi" w:hAnsiTheme="minorHAnsi"/>
         </w:rPr>
-        <w:t xml:space="preserve">en la carpeta </w:t>
-      </w:r>
-      <w:proofErr w:type="spellStart"/>
-      <w:r>
-        <w:rPr>
-          <w:rFonts w:asciiTheme="minorHAnsi" w:hAnsiTheme="minorHAnsi"/>
-          <w:b/>
-        </w:rPr>
-        <w:t>htdocs</w:t>
-      </w:r>
-      <w:proofErr w:type="spellEnd"/>
-      <w:r>
-        <w:rPr>
-          <w:rFonts w:asciiTheme="minorHAnsi" w:hAnsiTheme="minorHAnsi"/>
-        </w:rPr>
-        <w:t xml:space="preserve"> </w:t>
-      </w:r>
-      <w:r>
-        <w:rPr>
-          <w:rFonts w:asciiTheme="minorHAnsi" w:hAnsiTheme="minorHAnsi"/>
-        </w:rPr>
         <w:t xml:space="preserve">y </w:t>
       </w:r>
       <w:r>
@@ -3311,8 +3642,6 @@
         </w:rPr>
         <w:t>pegar</w:t>
       </w:r>
-      <w:bookmarkStart w:id="0" w:name="_GoBack"/>
-      <w:bookmarkEnd w:id="0"/>
       <w:r>
         <w:rPr>
           <w:rFonts w:asciiTheme="minorHAnsi" w:hAnsiTheme="minorHAnsi"/>
@@ -3544,7 +3873,7 @@
 </file>
 
 <file path=word/styles.xml><?xml version="1.0" encoding="utf-8"?>
-<w:styles xmlns:mc="http://schemas.openxmlformats.org/markup-compatibility/2006" xmlns:r="http://schemas.openxmlformats.org/officeDocument/2006/relationships" xmlns:w="http://schemas.openxmlformats.org/wordprocessingml/2006/main" xmlns:w14="http://schemas.microsoft.com/office/word/2010/wordml" xmlns:w15="http://schemas.microsoft.com/office/word/2012/wordml" xmlns:w16se="http://schemas.microsoft.com/office/word/2015/wordml/symex" mc:Ignorable="w14 w15 w16se">
+<w:styles xmlns:mc="http://schemas.openxmlformats.org/markup-compatibility/2006" xmlns:r="http://schemas.openxmlformats.org/officeDocument/2006/relationships" xmlns:w="http://schemas.openxmlformats.org/wordprocessingml/2006/main" xmlns:w14="http://schemas.microsoft.com/office/word/2010/wordml" xmlns:w15="http://schemas.microsoft.com/office/word/2012/wordml" mc:Ignorable="w14 w15">
   <w:docDefaults>
     <w:rPrDefault>
       <w:rPr>
@@ -3561,7 +3890,7 @@
       </w:pPr>
     </w:pPrDefault>
   </w:docDefaults>
-  <w:latentStyles w:defLockedState="0" w:defUIPriority="99" w:defSemiHidden="0" w:defUnhideWhenUsed="0" w:defQFormat="0" w:count="374">
+  <w:latentStyles w:defLockedState="0" w:defUIPriority="99" w:defSemiHidden="0" w:defUnhideWhenUsed="0" w:defQFormat="0" w:count="371">
     <w:lsdException w:name="Normal" w:uiPriority="0" w:qFormat="1"/>
     <w:lsdException w:name="heading 1" w:uiPriority="9" w:qFormat="1"/>
     <w:lsdException w:name="heading 2" w:semiHidden="1" w:uiPriority="9" w:unhideWhenUsed="1" w:qFormat="1"/>
@@ -3933,12 +4262,10 @@
     <w:lsdException w:name="List Table 5 Dark Accent 6" w:uiPriority="50"/>
     <w:lsdException w:name="List Table 6 Colorful Accent 6" w:uiPriority="51"/>
     <w:lsdException w:name="List Table 7 Colorful Accent 6" w:uiPriority="52"/>
-    <w:lsdException w:name="Mention" w:semiHidden="1" w:unhideWhenUsed="1"/>
-    <w:lsdException w:name="Smart Hyperlink" w:semiHidden="1" w:unhideWhenUsed="1"/>
-    <w:lsdException w:name="Hashtag" w:semiHidden="1" w:unhideWhenUsed="1"/>
   </w:latentStyles>
   <w:style w:type="paragraph" w:default="1" w:styleId="Normal">
     <w:name w:val="Normal"/>
+    <w:rsid w:val="00AD6223"/>
   </w:style>
   <w:style w:type="paragraph" w:styleId="Ttulo1">
     <w:name w:val="heading 1"/>
@@ -4078,7 +4405,7 @@
       </w:tblCellMar>
     </w:tblPr>
   </w:style>
-  <w:style w:type="paragraph" w:styleId="Ttulo">
+  <w:style w:type="paragraph" w:styleId="Puesto">
     <w:name w:val="Title"/>
     <w:basedOn w:val="Normal"/>
     <w:next w:val="Normal"/>
@@ -4120,6 +4447,18 @@
     <w:rsid w:val="00AC5A10"/>
     <w:rPr>
       <w:color w:val="0563C1" w:themeColor="hyperlink"/>
+      <w:u w:val="single"/>
+    </w:rPr>
+  </w:style>
+  <w:style w:type="character" w:styleId="Hipervnculovisitado">
+    <w:name w:val="FollowedHyperlink"/>
+    <w:basedOn w:val="Fuentedeprrafopredeter"/>
+    <w:uiPriority w:val="99"/>
+    <w:semiHidden/>
+    <w:unhideWhenUsed/>
+    <w:rsid w:val="00441674"/>
+    <w:rPr>
+      <w:color w:val="954F72" w:themeColor="followedHyperlink"/>
       <w:u w:val="single"/>
     </w:rPr>
   </w:style>

</xml_diff>

<commit_message>
cambios finales doc solr + php
</commit_message>
<xml_diff>
--- a/solr/Instrucciones utilización SOLR+PHP.docx
+++ b/solr/Instrucciones utilización SOLR+PHP.docx
@@ -228,6 +228,36 @@
         <w:rPr>
           <w:rFonts w:asciiTheme="minorHAnsi" w:hAnsiTheme="minorHAnsi"/>
         </w:rPr>
+        <w:t xml:space="preserve"> </w:t>
+      </w:r>
+      <w:r>
+        <w:rPr>
+          <w:rFonts w:asciiTheme="minorHAnsi" w:hAnsiTheme="minorHAnsi"/>
+        </w:rPr>
+        <w:t>tesis</w:t>
+      </w:r>
+      <w:r>
+        <w:rPr>
+          <w:rFonts w:asciiTheme="minorHAnsi" w:hAnsiTheme="minorHAnsi"/>
+        </w:rPr>
+        <w:t xml:space="preserve"> </w:t>
+      </w:r>
+      <w:r>
+        <w:rPr>
+          <w:rFonts w:asciiTheme="minorHAnsi" w:hAnsiTheme="minorHAnsi"/>
+        </w:rPr>
+        <w:t>(repositorio</w:t>
+      </w:r>
+      <w:r>
+        <w:rPr>
+          <w:rFonts w:asciiTheme="minorHAnsi" w:hAnsiTheme="minorHAnsi"/>
+        </w:rPr>
+        <w:t>)</w:t>
+      </w:r>
+      <w:r>
+        <w:rPr>
+          <w:rFonts w:asciiTheme="minorHAnsi" w:hAnsiTheme="minorHAnsi"/>
+        </w:rPr>
         <w:t>:</w:t>
       </w:r>
     </w:p>
@@ -240,6 +270,7 @@
         </w:rPr>
       </w:pPr>
       <w:proofErr w:type="spellStart"/>
+      <w:proofErr w:type="gramStart"/>
       <w:r>
         <w:rPr>
           <w:rFonts w:ascii="Courier New" w:hAnsi="Courier New" w:cs="Courier New"/>
@@ -248,6 +279,7 @@
         <w:t>solr</w:t>
       </w:r>
       <w:proofErr w:type="spellEnd"/>
+      <w:proofErr w:type="gramEnd"/>
       <w:r>
         <w:rPr>
           <w:rFonts w:ascii="Courier New" w:hAnsi="Courier New" w:cs="Courier New"/>
@@ -275,30 +307,54 @@
     <w:p>
       <w:pPr>
         <w:rPr>
-          <w:rFonts w:asciiTheme="minorHAnsi" w:hAnsiTheme="minorHAnsi"/>
+          <w:rFonts w:ascii="Courier New" w:hAnsi="Courier New" w:cs="Courier New"/>
+          <w:b/>
         </w:rPr>
       </w:pPr>
       <w:r>
         <w:rPr>
           <w:rFonts w:asciiTheme="minorHAnsi" w:hAnsiTheme="minorHAnsi"/>
-        </w:rPr>
-        <w:t>L</w:t>
-      </w:r>
-      <w:r>
-        <w:rPr>
-          <w:rFonts w:asciiTheme="minorHAnsi" w:hAnsiTheme="minorHAnsi"/>
-        </w:rPr>
-        <w:t>uego en la carpeta</w:t>
-      </w:r>
-      <w:r>
-        <w:rPr>
-          <w:rFonts w:asciiTheme="minorHAnsi" w:hAnsiTheme="minorHAnsi"/>
+          <w:b/>
+        </w:rPr>
+        <w:t>Observación</w:t>
+      </w:r>
+      <w:r>
+        <w:rPr>
+          <w:rFonts w:asciiTheme="minorHAnsi" w:hAnsiTheme="minorHAnsi"/>
+          <w:b/>
         </w:rPr>
         <w:t>:</w:t>
       </w:r>
       <w:r>
         <w:rPr>
           <w:rFonts w:asciiTheme="minorHAnsi" w:hAnsiTheme="minorHAnsi"/>
+        </w:rPr>
+        <w:t xml:space="preserve"> </w:t>
+      </w:r>
+      <w:r>
+        <w:rPr>
+          <w:rFonts w:asciiTheme="minorHAnsi" w:hAnsiTheme="minorHAnsi"/>
+        </w:rPr>
+        <w:t xml:space="preserve">Para eliminar un </w:t>
+      </w:r>
+      <w:proofErr w:type="spellStart"/>
+      <w:r>
+        <w:rPr>
+          <w:rFonts w:asciiTheme="minorHAnsi" w:hAnsiTheme="minorHAnsi"/>
+        </w:rPr>
+        <w:t>core</w:t>
+      </w:r>
+      <w:proofErr w:type="spellEnd"/>
+      <w:r>
+        <w:rPr>
+          <w:rFonts w:asciiTheme="minorHAnsi" w:hAnsiTheme="minorHAnsi"/>
+        </w:rPr>
+        <w:t xml:space="preserve"> (repositorio) utilizar</w:t>
+      </w:r>
+      <w:r>
+        <w:rPr>
+          <w:rFonts w:ascii="Courier New" w:hAnsi="Courier New" w:cs="Courier New"/>
+          <w:b/>
         </w:rPr>
         <w:t xml:space="preserve"> </w:t>
       </w:r>
@@ -309,7 +365,6 @@
         <w:rPr>
           <w:rFonts w:ascii="Courier New" w:hAnsi="Courier New" w:cs="Courier New"/>
           <w:b/>
-          <w:lang w:val="en-US"/>
         </w:rPr>
       </w:pPr>
       <w:proofErr w:type="spellStart"/>
@@ -318,250 +373,453 @@
         <w:rPr>
           <w:rFonts w:ascii="Courier New" w:hAnsi="Courier New" w:cs="Courier New"/>
           <w:b/>
-          <w:lang w:val="en-US"/>
-        </w:rPr>
-        <w:t>s</w:t>
-      </w:r>
-      <w:r>
-        <w:rPr>
-          <w:rFonts w:ascii="Courier New" w:hAnsi="Courier New" w:cs="Courier New"/>
-          <w:b/>
-          <w:lang w:val="en-US"/>
-        </w:rPr>
-        <w:t>olr</w:t>
-      </w:r>
-      <w:proofErr w:type="spellEnd"/>
-      <w:r>
-        <w:rPr>
-          <w:rFonts w:ascii="Courier New" w:hAnsi="Courier New" w:cs="Courier New"/>
-          <w:b/>
-          <w:lang w:val="en-US"/>
-        </w:rPr>
-        <w:t>[</w:t>
-      </w:r>
+        </w:rPr>
+        <w:t>solr</w:t>
+      </w:r>
+      <w:proofErr w:type="spellEnd"/>
       <w:proofErr w:type="gramEnd"/>
       <w:r>
         <w:rPr>
           <w:rFonts w:ascii="Courier New" w:hAnsi="Courier New" w:cs="Courier New"/>
           <w:b/>
-          <w:lang w:val="en-US"/>
-        </w:rPr>
-        <w:t>version]</w:t>
-      </w:r>
-      <w:r>
-        <w:rPr>
-          <w:rFonts w:ascii="Courier New" w:hAnsi="Courier New" w:cs="Courier New"/>
-          <w:b/>
-          <w:lang w:val="en-US"/>
-        </w:rPr>
-        <w:t>\server\</w:t>
-      </w:r>
-      <w:proofErr w:type="spellStart"/>
-      <w:r>
-        <w:rPr>
-          <w:rFonts w:ascii="Courier New" w:hAnsi="Courier New" w:cs="Courier New"/>
-          <w:b/>
-          <w:lang w:val="en-US"/>
-        </w:rPr>
-        <w:t>solr</w:t>
-      </w:r>
-      <w:proofErr w:type="spellEnd"/>
-      <w:r>
-        <w:rPr>
-          <w:rFonts w:ascii="Courier New" w:hAnsi="Courier New" w:cs="Courier New"/>
-          <w:b/>
-          <w:lang w:val="en-US"/>
-        </w:rPr>
-        <w:t>\</w:t>
-      </w:r>
-      <w:proofErr w:type="spellStart"/>
-      <w:r>
-        <w:rPr>
-          <w:rFonts w:ascii="Courier New" w:hAnsi="Courier New" w:cs="Courier New"/>
-          <w:b/>
-          <w:lang w:val="en-US"/>
-        </w:rPr>
-        <w:t>tesis</w:t>
-      </w:r>
-      <w:proofErr w:type="spellEnd"/>
-      <w:r>
-        <w:rPr>
-          <w:rFonts w:ascii="Courier New" w:hAnsi="Courier New" w:cs="Courier New"/>
-          <w:b/>
-          <w:lang w:val="en-US"/>
-        </w:rPr>
-        <w:t>\</w:t>
-      </w:r>
-      <w:proofErr w:type="spellStart"/>
-      <w:r>
-        <w:rPr>
-          <w:rFonts w:ascii="Courier New" w:hAnsi="Courier New" w:cs="Courier New"/>
-          <w:b/>
-          <w:lang w:val="en-US"/>
-        </w:rPr>
-        <w:t>conf</w:t>
-      </w:r>
-      <w:proofErr w:type="spellEnd"/>
+        </w:rPr>
+        <w:t xml:space="preserve"> </w:t>
+      </w:r>
+      <w:proofErr w:type="spellStart"/>
+      <w:r>
+        <w:rPr>
+          <w:rFonts w:ascii="Courier New" w:hAnsi="Courier New" w:cs="Courier New"/>
+          <w:b/>
+        </w:rPr>
+        <w:t>delete</w:t>
+      </w:r>
+      <w:proofErr w:type="spellEnd"/>
+      <w:r>
+        <w:rPr>
+          <w:rFonts w:ascii="Courier New" w:hAnsi="Courier New" w:cs="Courier New"/>
+          <w:b/>
+        </w:rPr>
+        <w:t xml:space="preserve"> –c [</w:t>
+      </w:r>
+      <w:proofErr w:type="spellStart"/>
+      <w:r>
+        <w:rPr>
+          <w:rFonts w:ascii="Courier New" w:hAnsi="Courier New" w:cs="Courier New"/>
+          <w:b/>
+        </w:rPr>
+        <w:t>nombre_core</w:t>
+      </w:r>
+      <w:proofErr w:type="spellEnd"/>
+      <w:r>
+        <w:rPr>
+          <w:rFonts w:ascii="Courier New" w:hAnsi="Courier New" w:cs="Courier New"/>
+          <w:b/>
+        </w:rPr>
+        <w:t>]</w:t>
+      </w:r>
     </w:p>
     <w:p>
       <w:pPr>
         <w:rPr>
-          <w:rFonts w:asciiTheme="minorHAnsi" w:hAnsiTheme="minorHAnsi"/>
-          <w:b/>
+          <w:rFonts w:ascii="Courier New" w:hAnsi="Courier New" w:cs="Courier New"/>
         </w:rPr>
       </w:pPr>
       <w:r>
         <w:rPr>
-          <w:rFonts w:asciiTheme="minorHAnsi" w:hAnsiTheme="minorHAnsi"/>
-        </w:rPr>
-        <w:t>C</w:t>
-      </w:r>
-      <w:r>
-        <w:rPr>
-          <w:rFonts w:asciiTheme="minorHAnsi" w:hAnsiTheme="minorHAnsi"/>
-        </w:rPr>
-        <w:t>opiar la</w:t>
-      </w:r>
-      <w:r>
-        <w:rPr>
-          <w:rFonts w:asciiTheme="minorHAnsi" w:hAnsiTheme="minorHAnsi"/>
-        </w:rPr>
-        <w:t xml:space="preserve"> siguiente</w:t>
-      </w:r>
-      <w:r>
-        <w:rPr>
-          <w:rFonts w:asciiTheme="minorHAnsi" w:hAnsiTheme="minorHAnsi"/>
-        </w:rPr>
-        <w:t xml:space="preserve"> configurac</w:t>
-      </w:r>
-      <w:r>
-        <w:rPr>
-          <w:rFonts w:asciiTheme="minorHAnsi" w:hAnsiTheme="minorHAnsi"/>
-        </w:rPr>
-        <w:t xml:space="preserve">ión correspondiente a este </w:t>
-      </w:r>
-      <w:proofErr w:type="spellStart"/>
-      <w:r>
-        <w:rPr>
-          <w:rFonts w:asciiTheme="minorHAnsi" w:hAnsiTheme="minorHAnsi"/>
-        </w:rPr>
-        <w:t>core</w:t>
-      </w:r>
-      <w:proofErr w:type="spellEnd"/>
-      <w:r>
-        <w:rPr>
-          <w:rFonts w:asciiTheme="minorHAnsi" w:hAnsiTheme="minorHAnsi"/>
-        </w:rPr>
-        <w:t xml:space="preserve">, editando el archivo </w:t>
-      </w:r>
-      <w:proofErr w:type="spellStart"/>
-      <w:r>
-        <w:rPr>
-          <w:rFonts w:ascii="Courier New" w:hAnsi="Courier New" w:cs="Courier New"/>
-          <w:b/>
-        </w:rPr>
-        <w:t>managed-schema</w:t>
-      </w:r>
-      <w:proofErr w:type="spellEnd"/>
-      <w:r>
-        <w:rPr>
-          <w:rFonts w:asciiTheme="minorHAnsi" w:hAnsiTheme="minorHAnsi" w:cs="Courier New"/>
-          <w:b/>
-        </w:rPr>
-        <w:t>:</w:t>
+          <w:rFonts w:ascii="Courier New" w:hAnsi="Courier New" w:cs="Courier New"/>
+          <w:b/>
+        </w:rPr>
+        <w:t>O</w:t>
+      </w:r>
+      <w:r>
+        <w:rPr>
+          <w:rFonts w:ascii="Courier New" w:hAnsi="Courier New" w:cs="Courier New"/>
+          <w:b/>
+        </w:rPr>
+        <w:t>bservación:</w:t>
+      </w:r>
+      <w:r>
+        <w:rPr>
+          <w:rFonts w:ascii="Courier New" w:hAnsi="Courier New" w:cs="Courier New"/>
+        </w:rPr>
+        <w:t xml:space="preserve"> Para </w:t>
+      </w:r>
+      <w:r>
+        <w:rPr>
+          <w:rFonts w:ascii="Courier New" w:hAnsi="Courier New" w:cs="Courier New"/>
+        </w:rPr>
+        <w:t xml:space="preserve">ver el estado de </w:t>
+      </w:r>
+      <w:proofErr w:type="spellStart"/>
+      <w:r>
+        <w:rPr>
+          <w:rFonts w:ascii="Courier New" w:hAnsi="Courier New" w:cs="Courier New"/>
+        </w:rPr>
+        <w:t>solr</w:t>
+      </w:r>
+      <w:proofErr w:type="spellEnd"/>
+      <w:r>
+        <w:rPr>
+          <w:rFonts w:ascii="Courier New" w:hAnsi="Courier New" w:cs="Courier New"/>
+        </w:rPr>
+        <w:t xml:space="preserve"> y el número de puerto utilizado</w:t>
       </w:r>
     </w:p>
     <w:p>
       <w:pPr>
-        <w:rPr>
-          <w:rFonts w:ascii="Courier New" w:hAnsi="Courier New" w:cs="Courier New"/>
+        <w:jc w:val="center"/>
+        <w:rPr>
+          <w:rFonts w:ascii="Courier New" w:hAnsi="Courier New" w:cs="Courier New"/>
+          <w:b/>
         </w:rPr>
       </w:pPr>
-      <w:r>
-        <w:rPr>
-          <w:rFonts w:ascii="Courier New" w:hAnsi="Courier New" w:cs="Courier New"/>
-          <w:b/>
-        </w:rPr>
-        <w:t>O</w:t>
-      </w:r>
-      <w:r>
-        <w:rPr>
-          <w:rFonts w:ascii="Courier New" w:hAnsi="Courier New" w:cs="Courier New"/>
-          <w:b/>
-        </w:rPr>
-        <w:t>bservación:</w:t>
-      </w:r>
-      <w:r>
-        <w:rPr>
-          <w:rFonts w:ascii="Courier New" w:hAnsi="Courier New" w:cs="Courier New"/>
-        </w:rPr>
-        <w:t xml:space="preserve"> Para conservar el orden del archivo recomendable insertar esta</w:t>
-      </w:r>
-      <w:r>
-        <w:rPr>
-          <w:rFonts w:ascii="Courier New" w:hAnsi="Courier New" w:cs="Courier New"/>
-        </w:rPr>
-        <w:t>s</w:t>
-      </w:r>
-      <w:r>
-        <w:rPr>
-          <w:rFonts w:ascii="Courier New" w:hAnsi="Courier New" w:cs="Courier New"/>
-        </w:rPr>
-        <w:t xml:space="preserve"> línea</w:t>
-      </w:r>
-      <w:r>
-        <w:rPr>
-          <w:rFonts w:ascii="Courier New" w:hAnsi="Courier New" w:cs="Courier New"/>
-        </w:rPr>
-        <w:t>s</w:t>
-      </w:r>
-      <w:r>
-        <w:rPr>
-          <w:rFonts w:ascii="Courier New" w:hAnsi="Courier New" w:cs="Courier New"/>
-        </w:rPr>
-        <w:t xml:space="preserve"> </w:t>
-      </w:r>
-      <w:r>
-        <w:rPr>
-          <w:rFonts w:ascii="Courier New" w:hAnsi="Courier New" w:cs="Courier New"/>
-        </w:rPr>
-        <w:t>desde</w:t>
-      </w:r>
-      <w:r>
-        <w:rPr>
-          <w:rFonts w:ascii="Courier New" w:hAnsi="Courier New" w:cs="Courier New"/>
-        </w:rPr>
-        <w:t xml:space="preserve"> la línea </w:t>
-      </w:r>
-      <w:r>
-        <w:rPr>
-          <w:rFonts w:ascii="Courier New" w:hAnsi="Courier New" w:cs="Courier New"/>
-        </w:rPr>
-        <w:t>400</w:t>
-      </w:r>
-      <w:r>
-        <w:rPr>
-          <w:rFonts w:ascii="Courier New" w:hAnsi="Courier New" w:cs="Courier New"/>
-        </w:rPr>
-        <w:t xml:space="preserve"> en adelante</w:t>
-      </w:r>
-      <w:r>
-        <w:rPr>
-          <w:rFonts w:ascii="Courier New" w:hAnsi="Courier New" w:cs="Courier New"/>
-        </w:rPr>
-        <w:t>.</w:t>
+      <w:proofErr w:type="spellStart"/>
+      <w:proofErr w:type="gramStart"/>
+      <w:r>
+        <w:rPr>
+          <w:rFonts w:ascii="Courier New" w:hAnsi="Courier New" w:cs="Courier New"/>
+          <w:b/>
+        </w:rPr>
+        <w:t>solr</w:t>
+      </w:r>
+      <w:proofErr w:type="spellEnd"/>
+      <w:proofErr w:type="gramEnd"/>
+      <w:r>
+        <w:rPr>
+          <w:rFonts w:ascii="Courier New" w:hAnsi="Courier New" w:cs="Courier New"/>
+          <w:b/>
+        </w:rPr>
+        <w:t xml:space="preserve"> </w:t>
+      </w:r>
+      <w:proofErr w:type="spellStart"/>
+      <w:r>
+        <w:rPr>
+          <w:rFonts w:ascii="Courier New" w:hAnsi="Courier New" w:cs="Courier New"/>
+          <w:b/>
+        </w:rPr>
+        <w:t>create</w:t>
+      </w:r>
+      <w:proofErr w:type="spellEnd"/>
+      <w:r>
+        <w:rPr>
+          <w:rFonts w:ascii="Courier New" w:hAnsi="Courier New" w:cs="Courier New"/>
+          <w:b/>
+        </w:rPr>
+        <w:t xml:space="preserve"> –c tesis</w:t>
       </w:r>
     </w:p>
     <w:p>
       <w:pPr>
-        <w:ind w:left="720" w:hanging="720"/>
-        <w:rPr>
-          <w:rFonts w:ascii="Courier New" w:hAnsi="Courier New" w:cs="Courier New"/>
-          <w:color w:val="FF6600"/>
-          <w:sz w:val="20"/>
-          <w:szCs w:val="20"/>
+        <w:rPr>
+          <w:rFonts w:asciiTheme="minorHAnsi" w:hAnsiTheme="minorHAnsi"/>
         </w:rPr>
       </w:pPr>
+      <w:r>
+        <w:rPr>
+          <w:rFonts w:ascii="Courier New" w:hAnsi="Courier New" w:cs="Courier New"/>
+          <w:b/>
+        </w:rPr>
+        <w:t>O</w:t>
+      </w:r>
+      <w:r>
+        <w:rPr>
+          <w:rFonts w:ascii="Courier New" w:hAnsi="Courier New" w:cs="Courier New"/>
+          <w:b/>
+        </w:rPr>
+        <w:t>bservación:</w:t>
+      </w:r>
+      <w:r>
+        <w:rPr>
+          <w:rFonts w:ascii="Courier New" w:hAnsi="Courier New" w:cs="Courier New"/>
+        </w:rPr>
+        <w:t xml:space="preserve"> Para ver la interfaz de administrador de SOLR copiar en el navegador </w:t>
+      </w:r>
+      <w:r>
+        <w:rPr>
+          <w:rFonts w:asciiTheme="minorHAnsi" w:hAnsiTheme="minorHAnsi"/>
+        </w:rPr>
+        <w:t>(Firefox, Chrome, Safari, Explorer)</w:t>
+      </w:r>
+      <w:r>
+        <w:rPr>
+          <w:rFonts w:asciiTheme="minorHAnsi" w:hAnsiTheme="minorHAnsi"/>
+        </w:rPr>
+        <w:t xml:space="preserve">: </w:t>
+      </w:r>
+    </w:p>
+    <w:p>
+      <w:pPr>
+        <w:jc w:val="center"/>
+        <w:rPr>
+          <w:rFonts w:ascii="Courier New" w:hAnsi="Courier New" w:cs="Courier New"/>
+          <w:b/>
+        </w:rPr>
+      </w:pPr>
+      <w:proofErr w:type="spellStart"/>
+      <w:proofErr w:type="gramStart"/>
+      <w:r>
+        <w:rPr>
+          <w:rFonts w:ascii="Courier New" w:hAnsi="Courier New" w:cs="Courier New"/>
+          <w:b/>
+        </w:rPr>
+        <w:t>localhost</w:t>
+      </w:r>
+      <w:proofErr w:type="spellEnd"/>
+      <w:proofErr w:type="gramEnd"/>
+      <w:r>
+        <w:rPr>
+          <w:rFonts w:ascii="Courier New" w:hAnsi="Courier New" w:cs="Courier New"/>
+          <w:b/>
+        </w:rPr>
+        <w:t>:[puerto]/</w:t>
+      </w:r>
+      <w:proofErr w:type="spellStart"/>
+      <w:r>
+        <w:rPr>
+          <w:rFonts w:ascii="Courier New" w:hAnsi="Courier New" w:cs="Courier New"/>
+          <w:b/>
+        </w:rPr>
+        <w:t>solr</w:t>
+      </w:r>
+      <w:proofErr w:type="spellEnd"/>
+    </w:p>
+    <w:p>
+      <w:pPr>
+        <w:rPr>
+          <w:rFonts w:asciiTheme="minorHAnsi" w:hAnsiTheme="minorHAnsi"/>
+        </w:rPr>
+      </w:pPr>
+      <w:r>
+        <w:rPr>
+          <w:rFonts w:asciiTheme="minorHAnsi" w:hAnsiTheme="minorHAnsi"/>
+        </w:rPr>
+        <w:t xml:space="preserve">Luego en la carpeta: </w:t>
+      </w:r>
+    </w:p>
+    <w:p>
+      <w:pPr>
+        <w:jc w:val="center"/>
+        <w:rPr>
+          <w:rFonts w:ascii="Courier New" w:hAnsi="Courier New" w:cs="Courier New"/>
+          <w:b/>
+          <w:lang w:val="en-US"/>
+        </w:rPr>
+      </w:pPr>
+      <w:proofErr w:type="spellStart"/>
+      <w:proofErr w:type="gramStart"/>
+      <w:r>
+        <w:rPr>
+          <w:rFonts w:ascii="Courier New" w:hAnsi="Courier New" w:cs="Courier New"/>
+          <w:b/>
+          <w:lang w:val="en-US"/>
+        </w:rPr>
+        <w:t>s</w:t>
+      </w:r>
+      <w:r>
+        <w:rPr>
+          <w:rFonts w:ascii="Courier New" w:hAnsi="Courier New" w:cs="Courier New"/>
+          <w:b/>
+          <w:lang w:val="en-US"/>
+        </w:rPr>
+        <w:t>olr</w:t>
+      </w:r>
+      <w:proofErr w:type="spellEnd"/>
+      <w:r>
+        <w:rPr>
+          <w:rFonts w:ascii="Courier New" w:hAnsi="Courier New" w:cs="Courier New"/>
+          <w:b/>
+          <w:lang w:val="en-US"/>
+        </w:rPr>
+        <w:t>[</w:t>
+      </w:r>
+      <w:proofErr w:type="gramEnd"/>
+      <w:r>
+        <w:rPr>
+          <w:rFonts w:ascii="Courier New" w:hAnsi="Courier New" w:cs="Courier New"/>
+          <w:b/>
+          <w:lang w:val="en-US"/>
+        </w:rPr>
+        <w:t>version]</w:t>
+      </w:r>
+      <w:r>
+        <w:rPr>
+          <w:rFonts w:ascii="Courier New" w:hAnsi="Courier New" w:cs="Courier New"/>
+          <w:b/>
+          <w:lang w:val="en-US"/>
+        </w:rPr>
+        <w:t>\server\</w:t>
+      </w:r>
+      <w:proofErr w:type="spellStart"/>
+      <w:r>
+        <w:rPr>
+          <w:rFonts w:ascii="Courier New" w:hAnsi="Courier New" w:cs="Courier New"/>
+          <w:b/>
+          <w:lang w:val="en-US"/>
+        </w:rPr>
+        <w:t>solr</w:t>
+      </w:r>
+      <w:proofErr w:type="spellEnd"/>
+      <w:r>
+        <w:rPr>
+          <w:rFonts w:ascii="Courier New" w:hAnsi="Courier New" w:cs="Courier New"/>
+          <w:b/>
+          <w:lang w:val="en-US"/>
+        </w:rPr>
+        <w:t>\</w:t>
+      </w:r>
+      <w:proofErr w:type="spellStart"/>
+      <w:r>
+        <w:rPr>
+          <w:rFonts w:ascii="Courier New" w:hAnsi="Courier New" w:cs="Courier New"/>
+          <w:b/>
+          <w:lang w:val="en-US"/>
+        </w:rPr>
+        <w:t>tesis</w:t>
+      </w:r>
+      <w:proofErr w:type="spellEnd"/>
+      <w:r>
+        <w:rPr>
+          <w:rFonts w:ascii="Courier New" w:hAnsi="Courier New" w:cs="Courier New"/>
+          <w:b/>
+          <w:lang w:val="en-US"/>
+        </w:rPr>
+        <w:t>\</w:t>
+      </w:r>
+      <w:proofErr w:type="spellStart"/>
+      <w:r>
+        <w:rPr>
+          <w:rFonts w:ascii="Courier New" w:hAnsi="Courier New" w:cs="Courier New"/>
+          <w:b/>
+          <w:lang w:val="en-US"/>
+        </w:rPr>
+        <w:t>conf</w:t>
+      </w:r>
+      <w:proofErr w:type="spellEnd"/>
+    </w:p>
+    <w:p>
+      <w:pPr>
+        <w:rPr>
+          <w:rFonts w:asciiTheme="minorHAnsi" w:hAnsiTheme="minorHAnsi"/>
+          <w:b/>
+        </w:rPr>
+      </w:pPr>
+      <w:r>
+        <w:rPr>
+          <w:rFonts w:asciiTheme="minorHAnsi" w:hAnsiTheme="minorHAnsi"/>
+        </w:rPr>
+        <w:t xml:space="preserve">Copiar la siguiente configuración correspondiente a este </w:t>
+      </w:r>
+      <w:proofErr w:type="spellStart"/>
+      <w:r>
+        <w:rPr>
+          <w:rFonts w:asciiTheme="minorHAnsi" w:hAnsiTheme="minorHAnsi"/>
+        </w:rPr>
+        <w:t>core</w:t>
+      </w:r>
+      <w:proofErr w:type="spellEnd"/>
+      <w:r>
+        <w:rPr>
+          <w:rFonts w:asciiTheme="minorHAnsi" w:hAnsiTheme="minorHAnsi"/>
+        </w:rPr>
+        <w:t xml:space="preserve">, editando el archivo </w:t>
+      </w:r>
+      <w:proofErr w:type="spellStart"/>
+      <w:r>
+        <w:rPr>
+          <w:rFonts w:ascii="Courier New" w:hAnsi="Courier New" w:cs="Courier New"/>
+          <w:b/>
+        </w:rPr>
+        <w:t>managed-schema</w:t>
+      </w:r>
+      <w:proofErr w:type="spellEnd"/>
+      <w:r>
+        <w:rPr>
+          <w:rFonts w:asciiTheme="minorHAnsi" w:hAnsiTheme="minorHAnsi" w:cs="Courier New"/>
+          <w:b/>
+        </w:rPr>
+        <w:t>:</w:t>
+      </w:r>
+    </w:p>
+    <w:p>
+      <w:pPr>
+        <w:rPr>
+          <w:rFonts w:ascii="Courier New" w:hAnsi="Courier New" w:cs="Courier New"/>
+        </w:rPr>
+      </w:pPr>
+      <w:r>
+        <w:rPr>
+          <w:rFonts w:ascii="Courier New" w:hAnsi="Courier New" w:cs="Courier New"/>
+          <w:b/>
+        </w:rPr>
+        <w:t>O</w:t>
+      </w:r>
+      <w:r>
+        <w:rPr>
+          <w:rFonts w:ascii="Courier New" w:hAnsi="Courier New" w:cs="Courier New"/>
+          <w:b/>
+        </w:rPr>
+        <w:t>bservación:</w:t>
+      </w:r>
+      <w:r>
+        <w:rPr>
+          <w:rFonts w:ascii="Courier New" w:hAnsi="Courier New" w:cs="Courier New"/>
+        </w:rPr>
+        <w:t xml:space="preserve"> Para conservar el orden del archivo recomendable insertar esta</w:t>
+      </w:r>
+      <w:r>
+        <w:rPr>
+          <w:rFonts w:ascii="Courier New" w:hAnsi="Courier New" w:cs="Courier New"/>
+        </w:rPr>
+        <w:t>s</w:t>
+      </w:r>
+      <w:r>
+        <w:rPr>
+          <w:rFonts w:ascii="Courier New" w:hAnsi="Courier New" w:cs="Courier New"/>
+        </w:rPr>
+        <w:t xml:space="preserve"> línea</w:t>
+      </w:r>
+      <w:r>
+        <w:rPr>
+          <w:rFonts w:ascii="Courier New" w:hAnsi="Courier New" w:cs="Courier New"/>
+        </w:rPr>
+        <w:t>s</w:t>
+      </w:r>
+      <w:r>
+        <w:rPr>
+          <w:rFonts w:ascii="Courier New" w:hAnsi="Courier New" w:cs="Courier New"/>
+        </w:rPr>
+        <w:t xml:space="preserve"> </w:t>
+      </w:r>
+      <w:r>
+        <w:rPr>
+          <w:rFonts w:ascii="Courier New" w:hAnsi="Courier New" w:cs="Courier New"/>
+        </w:rPr>
+        <w:t>desde</w:t>
+      </w:r>
+      <w:r>
+        <w:rPr>
+          <w:rFonts w:ascii="Courier New" w:hAnsi="Courier New" w:cs="Courier New"/>
+        </w:rPr>
+        <w:t xml:space="preserve"> la línea </w:t>
+      </w:r>
+      <w:r>
+        <w:rPr>
+          <w:rFonts w:ascii="Courier New" w:hAnsi="Courier New" w:cs="Courier New"/>
+        </w:rPr>
+        <w:t>400</w:t>
+      </w:r>
+      <w:r>
+        <w:rPr>
+          <w:rFonts w:ascii="Courier New" w:hAnsi="Courier New" w:cs="Courier New"/>
+        </w:rPr>
+        <w:t xml:space="preserve"> en adelante</w:t>
+      </w:r>
+      <w:r>
+        <w:rPr>
+          <w:rFonts w:ascii="Courier New" w:hAnsi="Courier New" w:cs="Courier New"/>
+        </w:rPr>
+        <w:t>.</w:t>
+      </w:r>
     </w:p>
     <w:p>
       <w:pPr>
@@ -3252,6 +3510,7 @@
           <w:szCs w:val="20"/>
           <w:highlight w:val="white"/>
         </w:rPr>
+        <w:lastRenderedPageBreak/>
         <w:t>&lt;</w:t>
       </w:r>
       <w:proofErr w:type="spellStart"/>
@@ -4040,19 +4299,7 @@
           <w:szCs w:val="20"/>
           <w:highlight w:val="white"/>
         </w:rPr>
-        <w:t>"false"</w:t>
-      </w:r>
-      <w:r>
-        <w:rPr>
-          <w:rFonts w:ascii="Courier New" w:hAnsi="Courier New" w:cs="Courier New"/>
-          <w:b/>
-          <w:bCs/>
-          <w:color w:val="8000FF"/>
-          <w:sz w:val="20"/>
-          <w:szCs w:val="20"/>
-          <w:highlight w:val="white"/>
-        </w:rPr>
-        <w:t xml:space="preserve"> </w:t>
+        <w:t xml:space="preserve">"false" </w:t>
       </w:r>
       <w:proofErr w:type="spellStart"/>
       <w:r>
@@ -4161,53 +4408,27 @@
     </w:p>
     <w:p>
       <w:pPr>
-        <w:ind w:left="720" w:hanging="720"/>
         <w:rPr>
           <w:rFonts w:ascii="Courier New" w:hAnsi="Courier New" w:cs="Courier New"/>
           <w:lang w:val="en-US"/>
         </w:rPr>
       </w:pPr>
-    </w:p>
-    <w:p>
-      <w:pPr>
-        <w:ind w:left="720" w:hanging="720"/>
-        <w:rPr>
-          <w:rFonts w:ascii="Courier New" w:hAnsi="Courier New" w:cs="Courier New"/>
+      <w:proofErr w:type="spellStart"/>
+      <w:r>
+        <w:rPr>
+          <w:rFonts w:asciiTheme="minorHAnsi" w:hAnsiTheme="minorHAnsi"/>
           <w:lang w:val="en-US"/>
         </w:rPr>
-      </w:pPr>
-    </w:p>
-    <w:p>
-      <w:pPr>
-        <w:ind w:left="720" w:hanging="720"/>
-        <w:rPr>
-          <w:rFonts w:ascii="Courier New" w:hAnsi="Courier New" w:cs="Courier New"/>
+        <w:t>Bu</w:t>
+      </w:r>
+      <w:r>
+        <w:rPr>
+          <w:rFonts w:asciiTheme="minorHAnsi" w:hAnsiTheme="minorHAnsi"/>
           <w:lang w:val="en-US"/>
         </w:rPr>
-      </w:pPr>
-    </w:p>
-    <w:p>
-      <w:pPr>
-        <w:rPr>
-          <w:rFonts w:ascii="Courier New" w:hAnsi="Courier New" w:cs="Courier New"/>
-          <w:lang w:val="en-US"/>
-        </w:rPr>
-      </w:pPr>
-      <w:r>
-        <w:rPr>
-          <w:rFonts w:asciiTheme="minorHAnsi" w:hAnsiTheme="minorHAnsi"/>
-          <w:lang w:val="en-US"/>
-        </w:rPr>
-        <w:lastRenderedPageBreak/>
-        <w:t>Bu</w:t>
-      </w:r>
-      <w:r>
-        <w:rPr>
-          <w:rFonts w:asciiTheme="minorHAnsi" w:hAnsiTheme="minorHAnsi"/>
-          <w:lang w:val="en-US"/>
-        </w:rPr>
         <w:t>scar</w:t>
       </w:r>
+      <w:proofErr w:type="spellEnd"/>
       <w:r>
         <w:rPr>
           <w:rFonts w:asciiTheme="minorHAnsi" w:hAnsiTheme="minorHAnsi"/>
@@ -5834,7 +6055,8 @@
     <w:p>
       <w:pPr>
         <w:rPr>
-          <w:rFonts w:asciiTheme="minorHAnsi" w:hAnsiTheme="minorHAnsi"/>
+          <w:rFonts w:ascii="Courier New" w:hAnsi="Courier New" w:cs="Courier New"/>
+          <w:b/>
         </w:rPr>
       </w:pPr>
       <w:r>
@@ -5856,59 +6078,55 @@
           <w:rFonts w:asciiTheme="minorHAnsi" w:hAnsiTheme="minorHAnsi"/>
         </w:rPr>
         <w:t xml:space="preserve">: </w:t>
+      </w:r>
+      <w:r>
+        <w:rPr>
+          <w:rFonts w:asciiTheme="minorHAnsi" w:hAnsiTheme="minorHAnsi"/>
+        </w:rPr>
+        <w:tab/>
+      </w:r>
+      <w:proofErr w:type="spellStart"/>
+      <w:r>
+        <w:rPr>
+          <w:rFonts w:ascii="Courier New" w:hAnsi="Courier New" w:cs="Courier New"/>
+          <w:b/>
+        </w:rPr>
+        <w:t>solr</w:t>
+      </w:r>
+      <w:proofErr w:type="spellEnd"/>
+      <w:r>
+        <w:rPr>
+          <w:rFonts w:ascii="Courier New" w:hAnsi="Courier New" w:cs="Courier New"/>
+          <w:b/>
+        </w:rPr>
+        <w:t xml:space="preserve"> </w:t>
+      </w:r>
+      <w:proofErr w:type="spellStart"/>
+      <w:r>
+        <w:rPr>
+          <w:rFonts w:ascii="Courier New" w:hAnsi="Courier New" w:cs="Courier New"/>
+          <w:b/>
+        </w:rPr>
+        <w:t>restart</w:t>
+      </w:r>
+      <w:proofErr w:type="spellEnd"/>
+      <w:r>
+        <w:rPr>
+          <w:rFonts w:ascii="Courier New" w:hAnsi="Courier New" w:cs="Courier New"/>
+          <w:b/>
+        </w:rPr>
+        <w:t xml:space="preserve"> –p [Tú puerto SOLR]</w:t>
       </w:r>
     </w:p>
     <w:p>
       <w:pPr>
-        <w:jc w:val="center"/>
         <w:rPr>
           <w:rFonts w:ascii="Courier New" w:hAnsi="Courier New" w:cs="Courier New"/>
           <w:b/>
         </w:rPr>
       </w:pPr>
-      <w:proofErr w:type="spellStart"/>
-      <w:proofErr w:type="gramStart"/>
-      <w:r>
-        <w:rPr>
-          <w:rFonts w:ascii="Courier New" w:hAnsi="Courier New" w:cs="Courier New"/>
-          <w:b/>
-        </w:rPr>
-        <w:t>solr</w:t>
-      </w:r>
-      <w:proofErr w:type="spellEnd"/>
-      <w:proofErr w:type="gramEnd"/>
-      <w:r>
-        <w:rPr>
-          <w:rFonts w:ascii="Courier New" w:hAnsi="Courier New" w:cs="Courier New"/>
-          <w:b/>
-        </w:rPr>
-        <w:t xml:space="preserve"> </w:t>
-      </w:r>
-      <w:proofErr w:type="spellStart"/>
-      <w:r>
-        <w:rPr>
-          <w:rFonts w:ascii="Courier New" w:hAnsi="Courier New" w:cs="Courier New"/>
-          <w:b/>
-        </w:rPr>
-        <w:t>restart</w:t>
-      </w:r>
-      <w:proofErr w:type="spellEnd"/>
-      <w:r>
-        <w:rPr>
-          <w:rFonts w:ascii="Courier New" w:hAnsi="Courier New" w:cs="Courier New"/>
-          <w:b/>
-        </w:rPr>
-        <w:t xml:space="preserve"> –p [Tú puerto SOLR]</w:t>
-      </w:r>
-    </w:p>
-    <w:p>
-      <w:pPr>
-        <w:jc w:val="center"/>
-        <w:rPr>
-          <w:rFonts w:asciiTheme="minorHAnsi" w:hAnsiTheme="minorHAnsi" w:cstheme="majorHAnsi"/>
-          <w:sz w:val="32"/>
-        </w:rPr>
-      </w:pPr>
+      <w:bookmarkStart w:id="0" w:name="_GoBack"/>
+      <w:bookmarkEnd w:id="0"/>
     </w:p>
     <w:p>
       <w:pPr>
@@ -6197,7 +6415,19 @@
         <w:rPr>
           <w:rFonts w:asciiTheme="minorHAnsi" w:hAnsiTheme="minorHAnsi"/>
         </w:rPr>
-        <w:t xml:space="preserve"> en tu navegador (Firefox, Chrome, Safari, Explorer)</w:t>
+        <w:t xml:space="preserve"> en </w:t>
+      </w:r>
+      <w:r>
+        <w:rPr>
+          <w:rFonts w:asciiTheme="minorHAnsi" w:hAnsiTheme="minorHAnsi"/>
+        </w:rPr>
+        <w:t>el</w:t>
+      </w:r>
+      <w:r>
+        <w:rPr>
+          <w:rFonts w:asciiTheme="minorHAnsi" w:hAnsiTheme="minorHAnsi"/>
+        </w:rPr>
+        <w:t xml:space="preserve"> navegador (Firefox, Chrome, Safari, Explorer)</w:t>
       </w:r>
       <w:r>
         <w:rPr>
@@ -7071,10 +7301,10 @@
           <wp:anchor distT="0" distB="0" distL="114300" distR="114300" simplePos="0" relativeHeight="251663872" behindDoc="0" locked="0" layoutInCell="1" allowOverlap="1" wp14:anchorId="10DDA466" wp14:editId="21F88EBC">
             <wp:simplePos x="0" y="0"/>
             <wp:positionH relativeFrom="column">
-              <wp:posOffset>-232410</wp:posOffset>
+              <wp:posOffset>-251460</wp:posOffset>
             </wp:positionH>
             <wp:positionV relativeFrom="paragraph">
-              <wp:posOffset>605155</wp:posOffset>
+              <wp:posOffset>414655</wp:posOffset>
             </wp:positionV>
             <wp:extent cx="6483350" cy="3533775"/>
             <wp:effectExtent l="0" t="0" r="0" b="9525"/>
@@ -7319,12 +7549,21 @@
           <w:rFonts w:asciiTheme="minorHAnsi" w:hAnsiTheme="minorHAnsi"/>
         </w:rPr>
       </w:pPr>
-      <w:r>
-        <w:rPr>
-          <w:rFonts w:asciiTheme="minorHAnsi" w:hAnsiTheme="minorHAnsi"/>
-          <w:b/>
-        </w:rPr>
-        <w:t>NOTA:</w:t>
+      <w:proofErr w:type="spellStart"/>
+      <w:r>
+        <w:rPr>
+          <w:rFonts w:asciiTheme="minorHAnsi" w:hAnsiTheme="minorHAnsi"/>
+          <w:b/>
+        </w:rPr>
+        <w:t>Observacion</w:t>
+      </w:r>
+      <w:proofErr w:type="spellEnd"/>
+      <w:r>
+        <w:rPr>
+          <w:rFonts w:asciiTheme="minorHAnsi" w:hAnsiTheme="minorHAnsi"/>
+          <w:b/>
+        </w:rPr>
+        <w:t>:</w:t>
       </w:r>
       <w:r>
         <w:rPr>
@@ -7642,17 +7881,8 @@
         </w:rPr>
         <w:t xml:space="preserve">?&gt; </w:t>
       </w:r>
-      <w:bookmarkStart w:id="0" w:name="_gjdgxs" w:colFirst="0" w:colLast="0"/>
-      <w:bookmarkStart w:id="1" w:name="_GoBack"/>
-      <w:bookmarkEnd w:id="0"/>
+      <w:bookmarkStart w:id="1" w:name="_gjdgxs" w:colFirst="0" w:colLast="0"/>
       <w:bookmarkEnd w:id="1"/>
-    </w:p>
-    <w:p>
-      <w:pPr>
-        <w:rPr>
-          <w:rFonts w:asciiTheme="minorHAnsi" w:hAnsiTheme="minorHAnsi"/>
-        </w:rPr>
-      </w:pPr>
     </w:p>
     <w:sectPr>
       <w:pgSz w:w="12240" w:h="15840"/>

</xml_diff>

<commit_message>
Actualizado readme y archivos descriptivos del proyecto
</commit_message>
<xml_diff>
--- a/solr/Instrucciones utilización SOLR+PHP.docx
+++ b/solr/Instrucciones utilización SOLR+PHP.docx
@@ -228,19 +228,7 @@
         <w:rPr>
           <w:rFonts w:asciiTheme="minorHAnsi" w:hAnsiTheme="minorHAnsi"/>
         </w:rPr>
-        <w:t xml:space="preserve"> </w:t>
-      </w:r>
-      <w:r>
-        <w:rPr>
-          <w:rFonts w:asciiTheme="minorHAnsi" w:hAnsiTheme="minorHAnsi"/>
-        </w:rPr>
-        <w:t>tesis</w:t>
-      </w:r>
-      <w:r>
-        <w:rPr>
-          <w:rFonts w:asciiTheme="minorHAnsi" w:hAnsiTheme="minorHAnsi"/>
-        </w:rPr>
-        <w:t xml:space="preserve"> </w:t>
+        <w:t xml:space="preserve"> tesis </w:t>
       </w:r>
       <w:r>
         <w:rPr>
@@ -507,6 +495,134 @@
         </w:rPr>
         <w:t xml:space="preserve"> –c tesis</w:t>
       </w:r>
+    </w:p>
+    <w:p>
+      <w:pPr>
+        <w:rPr>
+          <w:rFonts w:asciiTheme="minorHAnsi" w:hAnsiTheme="minorHAnsi"/>
+        </w:rPr>
+      </w:pPr>
+      <w:r>
+        <w:rPr>
+          <w:rFonts w:ascii="Courier New" w:hAnsi="Courier New" w:cs="Courier New"/>
+          <w:b/>
+        </w:rPr>
+        <w:t>O</w:t>
+      </w:r>
+      <w:r>
+        <w:rPr>
+          <w:rFonts w:ascii="Courier New" w:hAnsi="Courier New" w:cs="Courier New"/>
+          <w:b/>
+        </w:rPr>
+        <w:t>bservación:</w:t>
+      </w:r>
+      <w:r>
+        <w:rPr>
+          <w:rFonts w:ascii="Courier New" w:hAnsi="Courier New" w:cs="Courier New"/>
+        </w:rPr>
+        <w:t xml:space="preserve"> </w:t>
+      </w:r>
+      <w:r>
+        <w:rPr>
+          <w:rFonts w:ascii="Courier New" w:hAnsi="Courier New" w:cs="Courier New"/>
+        </w:rPr>
+        <w:t xml:space="preserve">En caso de contar con un </w:t>
+      </w:r>
+      <w:proofErr w:type="spellStart"/>
+      <w:r>
+        <w:rPr>
+          <w:rFonts w:ascii="Courier New" w:hAnsi="Courier New" w:cs="Courier New"/>
+        </w:rPr>
+        <w:t>core</w:t>
+      </w:r>
+      <w:proofErr w:type="spellEnd"/>
+      <w:r>
+        <w:rPr>
+          <w:rFonts w:ascii="Courier New" w:hAnsi="Courier New" w:cs="Courier New"/>
+        </w:rPr>
+        <w:t>, pegar en la siguiente ruta y reiniciar el servidor.</w:t>
+      </w:r>
+    </w:p>
+    <w:p>
+      <w:pPr>
+        <w:jc w:val="center"/>
+        <w:rPr>
+          <w:rFonts w:ascii="Courier New" w:hAnsi="Courier New" w:cs="Courier New"/>
+          <w:b/>
+          <w:lang w:val="en-US"/>
+        </w:rPr>
+      </w:pPr>
+      <w:proofErr w:type="spellStart"/>
+      <w:proofErr w:type="gramStart"/>
+      <w:r>
+        <w:rPr>
+          <w:rFonts w:ascii="Courier New" w:hAnsi="Courier New" w:cs="Courier New"/>
+          <w:b/>
+          <w:lang w:val="en-US"/>
+        </w:rPr>
+        <w:t>s</w:t>
+      </w:r>
+      <w:r>
+        <w:rPr>
+          <w:rFonts w:ascii="Courier New" w:hAnsi="Courier New" w:cs="Courier New"/>
+          <w:b/>
+          <w:lang w:val="en-US"/>
+        </w:rPr>
+        <w:t>olr</w:t>
+      </w:r>
+      <w:proofErr w:type="spellEnd"/>
+      <w:r>
+        <w:rPr>
+          <w:rFonts w:ascii="Courier New" w:hAnsi="Courier New" w:cs="Courier New"/>
+          <w:b/>
+          <w:lang w:val="en-US"/>
+        </w:rPr>
+        <w:t>[</w:t>
+      </w:r>
+      <w:proofErr w:type="gramEnd"/>
+      <w:r>
+        <w:rPr>
+          <w:rFonts w:ascii="Courier New" w:hAnsi="Courier New" w:cs="Courier New"/>
+          <w:b/>
+          <w:lang w:val="en-US"/>
+        </w:rPr>
+        <w:t>version]</w:t>
+      </w:r>
+      <w:r>
+        <w:rPr>
+          <w:rFonts w:ascii="Courier New" w:hAnsi="Courier New" w:cs="Courier New"/>
+          <w:b/>
+          <w:lang w:val="en-US"/>
+        </w:rPr>
+        <w:t>\server\</w:t>
+      </w:r>
+      <w:proofErr w:type="spellStart"/>
+      <w:r>
+        <w:rPr>
+          <w:rFonts w:ascii="Courier New" w:hAnsi="Courier New" w:cs="Courier New"/>
+          <w:b/>
+          <w:lang w:val="en-US"/>
+        </w:rPr>
+        <w:t>solr</w:t>
+      </w:r>
+      <w:proofErr w:type="spellEnd"/>
+      <w:r>
+        <w:rPr>
+          <w:rFonts w:ascii="Courier New" w:hAnsi="Courier New" w:cs="Courier New"/>
+          <w:b/>
+          <w:lang w:val="en-US"/>
+        </w:rPr>
+        <w:t>\</w:t>
+      </w:r>
+    </w:p>
+    <w:p>
+      <w:pPr>
+        <w:jc w:val="center"/>
+        <w:rPr>
+          <w:rFonts w:ascii="Courier New" w:hAnsi="Courier New" w:cs="Courier New"/>
+          <w:b/>
+        </w:rPr>
+      </w:pPr>
     </w:p>
     <w:p>
       <w:pPr>
@@ -2348,6 +2464,7 @@
           <w:szCs w:val="20"/>
           <w:highlight w:val="white"/>
         </w:rPr>
+        <w:lastRenderedPageBreak/>
         <w:t>&lt;</w:t>
       </w:r>
       <w:proofErr w:type="spellStart"/>
@@ -3510,7 +3627,6 @@
           <w:szCs w:val="20"/>
           <w:highlight w:val="white"/>
         </w:rPr>
-        <w:lastRenderedPageBreak/>
         <w:t>&lt;</w:t>
       </w:r>
       <w:proofErr w:type="spellStart"/>
@@ -6125,8 +6241,6 @@
           <w:b/>
         </w:rPr>
       </w:pPr>
-      <w:bookmarkStart w:id="0" w:name="_GoBack"/>
-      <w:bookmarkEnd w:id="0"/>
     </w:p>
     <w:p>
       <w:pPr>
@@ -6136,11 +6250,66 @@
           <w:sz w:val="32"/>
         </w:rPr>
       </w:pPr>
-      <w:r>
+    </w:p>
+    <w:p>
+      <w:pPr>
+        <w:jc w:val="center"/>
         <w:rPr>
           <w:rFonts w:asciiTheme="minorHAnsi" w:hAnsiTheme="minorHAnsi" w:cstheme="majorHAnsi"/>
           <w:sz w:val="32"/>
         </w:rPr>
+      </w:pPr>
+    </w:p>
+    <w:p>
+      <w:pPr>
+        <w:jc w:val="center"/>
+        <w:rPr>
+          <w:rFonts w:asciiTheme="minorHAnsi" w:hAnsiTheme="minorHAnsi" w:cstheme="majorHAnsi"/>
+          <w:sz w:val="32"/>
+        </w:rPr>
+      </w:pPr>
+    </w:p>
+    <w:p>
+      <w:pPr>
+        <w:jc w:val="center"/>
+        <w:rPr>
+          <w:rFonts w:asciiTheme="minorHAnsi" w:hAnsiTheme="minorHAnsi" w:cstheme="majorHAnsi"/>
+          <w:sz w:val="32"/>
+        </w:rPr>
+      </w:pPr>
+    </w:p>
+    <w:p>
+      <w:pPr>
+        <w:jc w:val="center"/>
+        <w:rPr>
+          <w:rFonts w:asciiTheme="minorHAnsi" w:hAnsiTheme="minorHAnsi" w:cstheme="majorHAnsi"/>
+          <w:sz w:val="32"/>
+        </w:rPr>
+      </w:pPr>
+    </w:p>
+    <w:p>
+      <w:pPr>
+        <w:jc w:val="center"/>
+        <w:rPr>
+          <w:rFonts w:asciiTheme="minorHAnsi" w:hAnsiTheme="minorHAnsi" w:cstheme="majorHAnsi"/>
+          <w:sz w:val="32"/>
+        </w:rPr>
+      </w:pPr>
+    </w:p>
+    <w:p>
+      <w:pPr>
+        <w:jc w:val="center"/>
+        <w:rPr>
+          <w:rFonts w:asciiTheme="minorHAnsi" w:hAnsiTheme="minorHAnsi" w:cstheme="majorHAnsi"/>
+          <w:sz w:val="32"/>
+        </w:rPr>
+      </w:pPr>
+      <w:r>
+        <w:rPr>
+          <w:rFonts w:asciiTheme="minorHAnsi" w:hAnsiTheme="minorHAnsi" w:cstheme="majorHAnsi"/>
+          <w:sz w:val="32"/>
+        </w:rPr>
+        <w:lastRenderedPageBreak/>
         <w:t>Instalació</w:t>
       </w:r>
       <w:r>
@@ -6304,16 +6473,39 @@
           <w:lang w:val="en-US"/>
         </w:rPr>
       </w:pPr>
+    </w:p>
+    <w:p>
+      <w:pPr>
+        <w:rPr>
+          <w:rFonts w:asciiTheme="minorHAnsi" w:hAnsiTheme="minorHAnsi"/>
+          <w:lang w:val="en-US"/>
+        </w:rPr>
+      </w:pPr>
       <w:r>
         <w:rPr>
           <w:rFonts w:asciiTheme="minorHAnsi" w:hAnsiTheme="minorHAnsi"/>
           <w:noProof/>
         </w:rPr>
-        <w:lastRenderedPageBreak/>
         <w:drawing>
-          <wp:inline distT="0" distB="0" distL="0" distR="0" wp14:anchorId="66E1E806" wp14:editId="038F216C">
-            <wp:extent cx="5612130" cy="4369435"/>
-            <wp:effectExtent l="0" t="0" r="7620" b="0"/>
+          <wp:anchor distT="0" distB="0" distL="114300" distR="114300" simplePos="0" relativeHeight="251665920" behindDoc="1" locked="0" layoutInCell="1" allowOverlap="1" wp14:anchorId="3445690A" wp14:editId="65DB8151">
+            <wp:simplePos x="0" y="0"/>
+            <wp:positionH relativeFrom="column">
+              <wp:posOffset>85725</wp:posOffset>
+            </wp:positionH>
+            <wp:positionV relativeFrom="paragraph">
+              <wp:posOffset>2446655</wp:posOffset>
+            </wp:positionV>
+            <wp:extent cx="5612130" cy="2352675"/>
+            <wp:effectExtent l="0" t="0" r="7620" b="9525"/>
+            <wp:wrapTight wrapText="bothSides">
+              <wp:wrapPolygon edited="0">
+                <wp:start x="0" y="0"/>
+                <wp:lineTo x="0" y="21513"/>
+                <wp:lineTo x="21556" y="21513"/>
+                <wp:lineTo x="21556" y="0"/>
+                <wp:lineTo x="0" y="0"/>
+              </wp:wrapPolygon>
+            </wp:wrapTight>
             <wp:docPr id="4" name="Imagen 4"/>
             <wp:cNvGraphicFramePr>
               <a:graphicFrameLocks xmlns:a="http://schemas.openxmlformats.org/drawingml/2006/main" noChangeAspect="1"/>
@@ -6333,13 +6525,13 @@
                         </a:ext>
                       </a:extLst>
                     </a:blip>
-                    <a:srcRect t="33970"/>
+                    <a:srcRect t="33969" b="30477"/>
                     <a:stretch/>
                   </pic:blipFill>
                   <pic:spPr bwMode="auto">
                     <a:xfrm>
                       <a:off x="0" y="0"/>
-                      <a:ext cx="5612130" cy="4369435"/>
+                      <a:ext cx="5612130" cy="2352675"/>
                     </a:xfrm>
                     <a:prstGeom prst="rect">
                       <a:avLst/>
@@ -6356,17 +6548,15 @@
                 </pic:pic>
               </a:graphicData>
             </a:graphic>
-          </wp:inline>
+            <wp14:sizeRelH relativeFrom="page">
+              <wp14:pctWidth>0</wp14:pctWidth>
+            </wp14:sizeRelH>
+            <wp14:sizeRelV relativeFrom="page">
+              <wp14:pctHeight>0</wp14:pctHeight>
+            </wp14:sizeRelV>
+          </wp:anchor>
         </w:drawing>
       </w:r>
-    </w:p>
-    <w:p>
-      <w:pPr>
-        <w:rPr>
-          <w:rFonts w:asciiTheme="minorHAnsi" w:hAnsiTheme="minorHAnsi"/>
-          <w:lang w:val="en-US"/>
-        </w:rPr>
-      </w:pPr>
     </w:p>
     <w:p>
       <w:pPr>
@@ -6450,10 +6640,11 @@
           <w:b/>
           <w:noProof/>
         </w:rPr>
+        <w:lastRenderedPageBreak/>
         <mc:AlternateContent>
           <mc:Choice Requires="wps">
             <w:drawing>
-              <wp:anchor distT="0" distB="0" distL="114300" distR="114300" simplePos="0" relativeHeight="251658752" behindDoc="0" locked="0" layoutInCell="1" allowOverlap="1" wp14:anchorId="714ED3CB" wp14:editId="781FF593">
+              <wp:anchor distT="0" distB="0" distL="114300" distR="114300" simplePos="0" relativeHeight="251658752" behindDoc="0" locked="0" layoutInCell="1" allowOverlap="1" wp14:anchorId="70CF0449" wp14:editId="50E46971">
                 <wp:simplePos x="0" y="0"/>
                 <wp:positionH relativeFrom="column">
                   <wp:posOffset>853441</wp:posOffset>
@@ -6514,7 +6705,7 @@
               </wp:anchor>
             </w:drawing>
           </mc:Choice>
-          <mc:Fallback xmlns:w16se="http://schemas.microsoft.com/office/word/2015/wordml/symex" xmlns:cx5="http://schemas.microsoft.com/office/drawing/2016/5/11/chartex" xmlns:cx4="http://schemas.microsoft.com/office/drawing/2016/5/10/chartex" xmlns:cx3="http://schemas.microsoft.com/office/drawing/2016/5/9/chartex" xmlns:cx2="http://schemas.microsoft.com/office/drawing/2015/10/21/chartex" xmlns:cx1="http://schemas.microsoft.com/office/drawing/2015/9/8/chartex" xmlns:cx="http://schemas.microsoft.com/office/drawing/2014/chartex">
+          <mc:Fallback xmlns:cx="http://schemas.microsoft.com/office/drawing/2014/chartex" xmlns:cx1="http://schemas.microsoft.com/office/drawing/2015/9/8/chartex" xmlns:cx2="http://schemas.microsoft.com/office/drawing/2015/10/21/chartex" xmlns:cx3="http://schemas.microsoft.com/office/drawing/2016/5/9/chartex" xmlns:cx4="http://schemas.microsoft.com/office/drawing/2016/5/10/chartex" xmlns:cx5="http://schemas.microsoft.com/office/drawing/2016/5/11/chartex" xmlns:w16se="http://schemas.microsoft.com/office/word/2015/wordml/symex">
             <w:pict>
               <v:rect w14:anchorId="1823B876" id="Rectángulo 7" o:spid="_x0000_s1026" style="position:absolute;margin-left:67.2pt;margin-top:47.25pt;width:123pt;height:21.75pt;z-index:251658752;visibility:visible;mso-wrap-style:square;mso-width-percent:0;mso-wrap-distance-left:9pt;mso-wrap-distance-top:0;mso-wrap-distance-right:9pt;mso-wrap-distance-bottom:0;mso-position-horizontal:absolute;mso-position-horizontal-relative:text;mso-position-vertical:absolute;mso-position-vertical-relative:text;mso-width-percent:0;mso-width-relative:margin;v-text-anchor:middle" o:gfxdata="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" filled="f" strokecolor="red" strokeweight="1.5pt"/>
             </w:pict>
@@ -6530,7 +6721,7 @@
         <mc:AlternateContent>
           <mc:Choice Requires="wps">
             <w:drawing>
-              <wp:anchor distT="0" distB="0" distL="114300" distR="114300" simplePos="0" relativeHeight="251656704" behindDoc="0" locked="0" layoutInCell="1" allowOverlap="1">
+              <wp:anchor distT="0" distB="0" distL="114300" distR="114300" simplePos="0" relativeHeight="251656704" behindDoc="0" locked="0" layoutInCell="1" allowOverlap="1" wp14:anchorId="65ADF6E1" wp14:editId="5DE505FB">
                 <wp:simplePos x="0" y="0"/>
                 <wp:positionH relativeFrom="column">
                   <wp:posOffset>882015</wp:posOffset>
@@ -6588,7 +6779,7 @@
               </wp:anchor>
             </w:drawing>
           </mc:Choice>
-          <mc:Fallback xmlns:w16se="http://schemas.microsoft.com/office/word/2015/wordml/symex" xmlns:cx5="http://schemas.microsoft.com/office/drawing/2016/5/11/chartex" xmlns:cx4="http://schemas.microsoft.com/office/drawing/2016/5/10/chartex" xmlns:cx3="http://schemas.microsoft.com/office/drawing/2016/5/9/chartex" xmlns:cx2="http://schemas.microsoft.com/office/drawing/2015/10/21/chartex" xmlns:cx1="http://schemas.microsoft.com/office/drawing/2015/9/8/chartex" xmlns:cx="http://schemas.microsoft.com/office/drawing/2014/chartex">
+          <mc:Fallback xmlns:cx="http://schemas.microsoft.com/office/drawing/2014/chartex" xmlns:cx1="http://schemas.microsoft.com/office/drawing/2015/9/8/chartex" xmlns:cx2="http://schemas.microsoft.com/office/drawing/2015/10/21/chartex" xmlns:cx3="http://schemas.microsoft.com/office/drawing/2016/5/9/chartex" xmlns:cx4="http://schemas.microsoft.com/office/drawing/2016/5/10/chartex" xmlns:cx5="http://schemas.microsoft.com/office/drawing/2016/5/11/chartex" xmlns:w16se="http://schemas.microsoft.com/office/word/2015/wordml/symex">
             <w:pict>
               <v:rect w14:anchorId="1FA09350" id="Rectángulo 6" o:spid="_x0000_s1026" style="position:absolute;margin-left:69.45pt;margin-top:140.25pt;width:219.75pt;height:21.75pt;z-index:251656704;visibility:visible;mso-wrap-style:square;mso-wrap-distance-left:9pt;mso-wrap-distance-top:0;mso-wrap-distance-right:9pt;mso-wrap-distance-bottom:0;mso-position-horizontal:absolute;mso-position-horizontal-relative:text;mso-position-vertical:absolute;mso-position-vertical-relative:text;v-text-anchor:middle" o:gfxdata="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" filled="f" strokecolor="red" strokeweight="1.5pt"/>
             </w:pict>
@@ -6602,7 +6793,7 @@
           <w:noProof/>
         </w:rPr>
         <w:drawing>
-          <wp:anchor distT="0" distB="0" distL="114300" distR="114300" simplePos="0" relativeHeight="251651584" behindDoc="0" locked="0" layoutInCell="1" allowOverlap="1">
+          <wp:anchor distT="0" distB="0" distL="114300" distR="114300" simplePos="0" relativeHeight="251651584" behindDoc="0" locked="0" layoutInCell="1" allowOverlap="1" wp14:anchorId="36234BC5" wp14:editId="031E9964">
             <wp:simplePos x="0" y="0"/>
             <wp:positionH relativeFrom="column">
               <wp:posOffset>891540</wp:posOffset>
@@ -6741,7 +6932,6 @@
         <w:rPr>
           <w:rFonts w:asciiTheme="minorHAnsi" w:hAnsiTheme="minorHAnsi" w:cs="Courier New"/>
         </w:rPr>
-        <w:lastRenderedPageBreak/>
         <w:t xml:space="preserve">Revisando nuestra configuración de </w:t>
       </w:r>
       <w:r>
@@ -7296,7 +7486,6 @@
           <w:b/>
           <w:noProof/>
         </w:rPr>
-        <w:lastRenderedPageBreak/>
         <w:drawing>
           <wp:anchor distT="0" distB="0" distL="114300" distR="114300" simplePos="0" relativeHeight="251663872" behindDoc="0" locked="0" layoutInCell="1" allowOverlap="1" wp14:anchorId="10DDA466" wp14:editId="21F88EBC">
             <wp:simplePos x="0" y="0"/>
@@ -7393,13 +7582,6 @@
     <w:p>
       <w:pPr>
         <w:rPr>
-          <w:rFonts w:asciiTheme="minorHAnsi" w:hAnsiTheme="minorHAnsi"/>
-        </w:rPr>
-      </w:pPr>
-    </w:p>
-    <w:p>
-      <w:pPr>
-        <w:rPr>
           <w:rFonts w:ascii="Courier New" w:hAnsi="Courier New" w:cs="Courier New"/>
         </w:rPr>
       </w:pPr>
@@ -7881,7 +8063,9 @@
         </w:rPr>
         <w:t xml:space="preserve">?&gt; </w:t>
       </w:r>
-      <w:bookmarkStart w:id="1" w:name="_gjdgxs" w:colFirst="0" w:colLast="0"/>
+      <w:bookmarkStart w:id="0" w:name="_gjdgxs" w:colFirst="0" w:colLast="0"/>
+      <w:bookmarkStart w:id="1" w:name="_GoBack"/>
+      <w:bookmarkEnd w:id="0"/>
       <w:bookmarkEnd w:id="1"/>
     </w:p>
     <w:sectPr>

</xml_diff>